<commit_message>
auto configuration letcure completed
</commit_message>
<xml_diff>
--- a/docs/module1.docx
+++ b/docs/module1.docx
@@ -3263,18 +3263,7 @@
           <w:szCs w:val="22"/>
           <w:lang w:val="en-IN"/>
         </w:rPr>
-        <w:t>I stop</w:t>
-      </w:r>
-      <w:bookmarkStart w:id="0" w:name="_GoBack"/>
-      <w:bookmarkEnd w:id="0"/>
-      <w:r>
-        <w:rPr>
-          <w:rFonts w:hint="default" w:ascii="Bodoni MT" w:hAnsi="Bodoni MT" w:eastAsia="等线" w:cs="Bodoni MT"/>
-          <w:sz w:val="22"/>
-          <w:szCs w:val="22"/>
-          <w:lang w:val="en-IN"/>
-        </w:rPr>
-        <w:t>ped the run and it was executed.</w:t>
+        <w:t>I stopped the run and it was executed.</w:t>
       </w:r>
     </w:p>
     <w:p>
@@ -9455,9 +9444,7 @@
         <w:ind w:left="1260" w:leftChars="0" w:right="0" w:hanging="420" w:firstLineChars="0"/>
         <w:jc w:val="left"/>
         <w:rPr>
-          <w:rFonts w:hint="default" w:ascii="Bodoni MT" w:hAnsi="Bodoni MT" w:eastAsia="等线" w:cs="Bodoni MT"/>
-          <w:b w:val="0"/>
-          <w:bCs w:val="0"/>
+          <w:rFonts w:hint="default" w:ascii="Bodoni MT" w:hAnsi="Bodoni MT" w:eastAsia="等线"/>
           <w:sz w:val="22"/>
           <w:szCs w:val="22"/>
         </w:rPr>
@@ -9500,25 +9487,6 @@
           <w:lang w:val="en-IN"/>
         </w:rPr>
         <w:t xml:space="preserve"> is set.</w:t>
-      </w:r>
-    </w:p>
-    <w:p>
-      <w:pPr>
-        <w:rPr>
-          <w:rFonts w:hint="default" w:ascii="Bodoni MT" w:hAnsi="Bodoni MT" w:eastAsia="等线"/>
-          <w:sz w:val="22"/>
-          <w:szCs w:val="22"/>
-        </w:rPr>
-      </w:pPr>
-      <w:r>
-        <w:rPr>
-          <w:rFonts w:hint="default" w:ascii="Bodoni MT" w:hAnsi="Bodoni MT" w:eastAsia="等线"/>
-          <w:b/>
-          <w:bCs/>
-          <w:sz w:val="22"/>
-          <w:szCs w:val="22"/>
-        </w:rPr>
-        <w:br w:type="page"/>
       </w:r>
     </w:p>
     <w:p>
@@ -9662,8 +9630,8 @@
       <w:r>
         <w:drawing>
           <wp:inline distT="0" distB="0" distL="114300" distR="114300">
-            <wp:extent cx="1871980" cy="2007235"/>
-            <wp:effectExtent l="0" t="0" r="7620" b="12065"/>
+            <wp:extent cx="1814830" cy="1945640"/>
+            <wp:effectExtent l="0" t="0" r="1270" b="10160"/>
             <wp:docPr id="34" name="Picture 15"/>
             <wp:cNvGraphicFramePr>
               <a:graphicFrameLocks xmlns:a="http://schemas.openxmlformats.org/drawingml/2006/main" noChangeAspect="1"/>
@@ -9686,7 +9654,7 @@
                   <pic:spPr>
                     <a:xfrm>
                       <a:off x="0" y="0"/>
-                      <a:ext cx="1871980" cy="2007235"/>
+                      <a:ext cx="1814830" cy="1945640"/>
                     </a:xfrm>
                     <a:prstGeom prst="rect">
                       <a:avLst/>
@@ -9718,19 +9686,1046 @@
         <w:jc w:val="left"/>
         <w:rPr>
           <w:rFonts w:hint="default" w:ascii="Bodoni MT" w:hAnsi="Bodoni MT" w:eastAsia="等线" w:cs="Bodoni MT"/>
-          <w:sz w:val="22"/>
-          <w:szCs w:val="22"/>
-        </w:rPr>
-      </w:pPr>
-      <w:r>
-        <w:rPr>
-          <w:rFonts w:hint="default" w:ascii="Bodoni MT" w:hAnsi="Bodoni MT" w:eastAsia="等线" w:cs="Bodoni MT"/>
-          <w:sz w:val="22"/>
-          <w:szCs w:val="22"/>
-          <w:lang w:val="en-IN"/>
-        </w:rPr>
-        <w:t>F</w:t>
-      </w:r>
+          <w:b/>
+          <w:bCs/>
+          <w:sz w:val="22"/>
+          <w:szCs w:val="22"/>
+        </w:rPr>
+      </w:pPr>
+      <w:r>
+        <w:rPr>
+          <w:rFonts w:hint="default" w:ascii="Bodoni MT" w:hAnsi="Bodoni MT" w:eastAsia="等线"/>
+          <w:b/>
+          <w:bCs/>
+          <w:sz w:val="22"/>
+          <w:szCs w:val="22"/>
+        </w:rPr>
+        <w:t>@EnableAutoConfiguration</w:t>
+      </w:r>
+    </w:p>
+    <w:p>
+      <w:pPr>
+        <w:keepNext w:val="0"/>
+        <w:keepLines w:val="0"/>
+        <w:widowControl/>
+        <w:numPr>
+          <w:ilvl w:val="1"/>
+          <w:numId w:val="12"/>
+        </w:numPr>
+        <w:suppressLineNumbers w:val="0"/>
+        <w:spacing w:before="0" w:beforeAutospacing="0" w:after="0" w:afterAutospacing="0" w:line="360" w:lineRule="auto"/>
+        <w:ind w:left="840" w:leftChars="0" w:right="0" w:hanging="420" w:firstLineChars="0"/>
+        <w:jc w:val="left"/>
+        <w:rPr>
+          <w:rFonts w:hint="default" w:ascii="Bodoni MT" w:hAnsi="Bodoni MT" w:eastAsia="等线" w:cs="Bodoni MT"/>
+          <w:sz w:val="22"/>
+          <w:szCs w:val="22"/>
+        </w:rPr>
+      </w:pPr>
+      <w:r>
+        <w:rPr>
+          <w:rFonts w:hint="default" w:ascii="Bodoni MT" w:hAnsi="Bodoni MT" w:eastAsia="等线" w:cs="Bodoni MT"/>
+          <w:sz w:val="22"/>
+          <w:szCs w:val="22"/>
+          <w:lang w:val="en-IN"/>
+        </w:rPr>
+        <w:t>This enables auto-configuration.</w:t>
+      </w:r>
+    </w:p>
+    <w:p>
+      <w:pPr>
+        <w:keepNext w:val="0"/>
+        <w:keepLines w:val="0"/>
+        <w:widowControl/>
+        <w:numPr>
+          <w:ilvl w:val="1"/>
+          <w:numId w:val="12"/>
+        </w:numPr>
+        <w:suppressLineNumbers w:val="0"/>
+        <w:spacing w:before="0" w:beforeAutospacing="0" w:after="0" w:afterAutospacing="0" w:line="360" w:lineRule="auto"/>
+        <w:ind w:left="840" w:leftChars="0" w:right="0" w:hanging="420" w:firstLineChars="0"/>
+        <w:jc w:val="left"/>
+        <w:rPr>
+          <w:rFonts w:hint="default" w:ascii="Bodoni MT" w:hAnsi="Bodoni MT" w:eastAsia="等线" w:cs="Bodoni MT"/>
+          <w:sz w:val="22"/>
+          <w:szCs w:val="22"/>
+        </w:rPr>
+      </w:pPr>
+      <w:r>
+        <w:drawing>
+          <wp:inline distT="0" distB="0" distL="114300" distR="114300">
+            <wp:extent cx="3802380" cy="1925955"/>
+            <wp:effectExtent l="0" t="0" r="7620" b="4445"/>
+            <wp:docPr id="35" name="Picture 16"/>
+            <wp:cNvGraphicFramePr>
+              <a:graphicFrameLocks xmlns:a="http://schemas.openxmlformats.org/drawingml/2006/main" noChangeAspect="1"/>
+            </wp:cNvGraphicFramePr>
+            <a:graphic xmlns:a="http://schemas.openxmlformats.org/drawingml/2006/main">
+              <a:graphicData uri="http://schemas.openxmlformats.org/drawingml/2006/picture">
+                <pic:pic xmlns:pic="http://schemas.openxmlformats.org/drawingml/2006/picture">
+                  <pic:nvPicPr>
+                    <pic:cNvPr id="35" name="Picture 16"/>
+                    <pic:cNvPicPr>
+                      <a:picLocks noChangeAspect="1"/>
+                    </pic:cNvPicPr>
+                  </pic:nvPicPr>
+                  <pic:blipFill>
+                    <a:blip r:embed="rId34"/>
+                    <a:stretch>
+                      <a:fillRect/>
+                    </a:stretch>
+                  </pic:blipFill>
+                  <pic:spPr>
+                    <a:xfrm>
+                      <a:off x="0" y="0"/>
+                      <a:ext cx="3802380" cy="1925955"/>
+                    </a:xfrm>
+                    <a:prstGeom prst="rect">
+                      <a:avLst/>
+                    </a:prstGeom>
+                    <a:noFill/>
+                    <a:ln>
+                      <a:noFill/>
+                    </a:ln>
+                  </pic:spPr>
+                </pic:pic>
+              </a:graphicData>
+            </a:graphic>
+          </wp:inline>
+        </w:drawing>
+      </w:r>
+    </w:p>
+    <w:p>
+      <w:pPr>
+        <w:keepNext w:val="0"/>
+        <w:keepLines w:val="0"/>
+        <w:widowControl/>
+        <w:numPr>
+          <w:ilvl w:val="1"/>
+          <w:numId w:val="12"/>
+        </w:numPr>
+        <w:suppressLineNumbers w:val="0"/>
+        <w:spacing w:before="0" w:beforeAutospacing="0" w:after="0" w:afterAutospacing="0" w:line="360" w:lineRule="auto"/>
+        <w:ind w:left="840" w:leftChars="0" w:right="0" w:hanging="420" w:firstLineChars="0"/>
+        <w:jc w:val="left"/>
+        <w:rPr>
+          <w:rFonts w:hint="default" w:ascii="Bodoni MT" w:hAnsi="Bodoni MT" w:eastAsia="等线" w:cs="Bodoni MT"/>
+          <w:sz w:val="22"/>
+          <w:szCs w:val="22"/>
+        </w:rPr>
+      </w:pPr>
+      <w:r>
+        <w:rPr>
+          <w:rFonts w:hint="default" w:ascii="Bodoni MT" w:hAnsi="Bodoni MT" w:eastAsia="等线"/>
+          <w:sz w:val="22"/>
+          <w:szCs w:val="22"/>
+          <w:lang w:val="en-IN"/>
+        </w:rPr>
+        <w:t xml:space="preserve">You can see here, </w:t>
+      </w:r>
+      <w:r>
+        <w:rPr>
+          <w:rFonts w:hint="default" w:ascii="Bodoni MT" w:hAnsi="Bodoni MT" w:eastAsia="等线"/>
+          <w:i/>
+          <w:iCs/>
+          <w:sz w:val="22"/>
+          <w:szCs w:val="22"/>
+          <w:lang w:val="en-IN"/>
+        </w:rPr>
+        <w:t>@EnableAutoConfiguration</w:t>
+      </w:r>
+      <w:r>
+        <w:rPr>
+          <w:rFonts w:hint="default" w:ascii="Bodoni MT" w:hAnsi="Bodoni MT" w:eastAsia="等线"/>
+          <w:b/>
+          <w:bCs/>
+          <w:i/>
+          <w:iCs/>
+          <w:sz w:val="22"/>
+          <w:szCs w:val="22"/>
+          <w:lang w:val="en-IN"/>
+        </w:rPr>
+        <w:t xml:space="preserve"> </w:t>
+      </w:r>
+      <w:r>
+        <w:rPr>
+          <w:rFonts w:hint="default" w:ascii="Bodoni MT" w:hAnsi="Bodoni MT" w:eastAsia="等线"/>
+          <w:b w:val="0"/>
+          <w:bCs w:val="0"/>
+          <w:i w:val="0"/>
+          <w:iCs w:val="0"/>
+          <w:sz w:val="22"/>
+          <w:szCs w:val="22"/>
+          <w:lang w:val="en-IN"/>
+        </w:rPr>
+        <w:t xml:space="preserve">is used inside </w:t>
+      </w:r>
+      <w:r>
+        <w:rPr>
+          <w:rFonts w:hint="default" w:ascii="Bodoni MT" w:hAnsi="Bodoni MT" w:eastAsia="等线"/>
+          <w:b/>
+          <w:bCs/>
+          <w:i/>
+          <w:iCs/>
+          <w:sz w:val="22"/>
+          <w:szCs w:val="22"/>
+          <w:lang w:val="en-IN"/>
+        </w:rPr>
+        <w:t>@SpringBootApplication</w:t>
+      </w:r>
+      <w:r>
+        <w:rPr>
+          <w:rFonts w:hint="default" w:ascii="Bodoni MT" w:hAnsi="Bodoni MT" w:eastAsia="等线"/>
+          <w:sz w:val="22"/>
+          <w:szCs w:val="22"/>
+        </w:rPr>
+        <w:t>.</w:t>
+      </w:r>
+    </w:p>
+    <w:p>
+      <w:pPr>
+        <w:keepNext w:val="0"/>
+        <w:keepLines w:val="0"/>
+        <w:widowControl/>
+        <w:numPr>
+          <w:ilvl w:val="0"/>
+          <w:numId w:val="12"/>
+        </w:numPr>
+        <w:suppressLineNumbers w:val="0"/>
+        <w:spacing w:before="0" w:beforeAutospacing="0" w:after="0" w:afterAutospacing="0" w:line="360" w:lineRule="auto"/>
+        <w:ind w:left="420" w:leftChars="0" w:right="0" w:hanging="420" w:firstLineChars="0"/>
+        <w:jc w:val="left"/>
+        <w:rPr>
+          <w:rFonts w:hint="default" w:ascii="Bodoni MT" w:hAnsi="Bodoni MT" w:eastAsia="等线" w:cs="Bodoni MT"/>
+          <w:sz w:val="22"/>
+          <w:szCs w:val="22"/>
+        </w:rPr>
+      </w:pPr>
+      <w:r>
+        <w:rPr>
+          <w:rFonts w:hint="default" w:ascii="Bodoni MT" w:hAnsi="Bodoni MT" w:eastAsia="等线"/>
+          <w:b/>
+          <w:bCs/>
+          <w:sz w:val="22"/>
+          <w:szCs w:val="22"/>
+          <w:lang w:val="en-IN"/>
+        </w:rPr>
+        <w:t>@ComponentScan</w:t>
+      </w:r>
+    </w:p>
+    <w:p>
+      <w:pPr>
+        <w:keepNext w:val="0"/>
+        <w:keepLines w:val="0"/>
+        <w:widowControl/>
+        <w:numPr>
+          <w:ilvl w:val="1"/>
+          <w:numId w:val="12"/>
+        </w:numPr>
+        <w:suppressLineNumbers w:val="0"/>
+        <w:spacing w:before="0" w:beforeAutospacing="0" w:after="0" w:afterAutospacing="0" w:line="360" w:lineRule="auto"/>
+        <w:ind w:left="840" w:leftChars="0" w:right="0" w:hanging="420" w:firstLineChars="0"/>
+        <w:jc w:val="left"/>
+        <w:rPr>
+          <w:rFonts w:hint="default" w:ascii="Bodoni MT" w:hAnsi="Bodoni MT" w:eastAsia="等线" w:cs="Bodoni MT"/>
+          <w:sz w:val="22"/>
+          <w:szCs w:val="22"/>
+        </w:rPr>
+      </w:pPr>
+      <w:r>
+        <w:rPr>
+          <w:rFonts w:hint="default" w:ascii="Bodoni MT" w:hAnsi="Bodoni MT" w:eastAsia="等线"/>
+          <w:i/>
+          <w:iCs/>
+          <w:sz w:val="22"/>
+          <w:szCs w:val="22"/>
+        </w:rPr>
+        <w:t>@ComponentScan</w:t>
+      </w:r>
+      <w:r>
+        <w:rPr>
+          <w:rFonts w:hint="default" w:ascii="Bodoni MT" w:hAnsi="Bodoni MT" w:eastAsia="等线"/>
+          <w:sz w:val="22"/>
+          <w:szCs w:val="22"/>
+        </w:rPr>
+        <w:t xml:space="preserve"> tells Spring:</w:t>
+      </w:r>
+      <w:r>
+        <w:rPr>
+          <w:rFonts w:hint="default" w:ascii="Bodoni MT" w:hAnsi="Bodoni MT" w:eastAsia="等线"/>
+          <w:sz w:val="22"/>
+          <w:szCs w:val="22"/>
+          <w:lang w:val="en-IN"/>
+        </w:rPr>
+        <w:t xml:space="preserve"> </w:t>
+      </w:r>
+      <w:r>
+        <w:rPr>
+          <w:rFonts w:hint="default" w:ascii="Bodoni MT" w:hAnsi="Bodoni MT" w:eastAsia="等线"/>
+          <w:color w:val="4472C4" w:themeColor="accent5"/>
+          <w:sz w:val="22"/>
+          <w:szCs w:val="22"/>
+          <w14:textFill>
+            <w14:solidFill>
+              <w14:schemeClr w14:val="accent5"/>
+            </w14:solidFill>
+          </w14:textFill>
+        </w:rPr>
+        <w:t>“Please scan this package and find all classes that are components, services, controllers, configs, etc.”</w:t>
+      </w:r>
+    </w:p>
+    <w:p>
+      <w:pPr>
+        <w:keepNext w:val="0"/>
+        <w:keepLines w:val="0"/>
+        <w:widowControl/>
+        <w:numPr>
+          <w:ilvl w:val="1"/>
+          <w:numId w:val="12"/>
+        </w:numPr>
+        <w:suppressLineNumbers w:val="0"/>
+        <w:spacing w:before="0" w:beforeAutospacing="0" w:after="0" w:afterAutospacing="0" w:line="360" w:lineRule="auto"/>
+        <w:ind w:left="840" w:leftChars="0" w:right="0" w:hanging="420" w:firstLineChars="0"/>
+        <w:jc w:val="left"/>
+        <w:rPr>
+          <w:rFonts w:hint="default" w:ascii="Bodoni MT" w:hAnsi="Bodoni MT" w:eastAsia="等线" w:cs="Bodoni MT"/>
+          <w:sz w:val="22"/>
+          <w:szCs w:val="22"/>
+        </w:rPr>
+      </w:pPr>
+      <w:r>
+        <w:rPr>
+          <w:rFonts w:hint="default" w:ascii="Bodoni MT" w:hAnsi="Bodoni MT" w:eastAsia="等线"/>
+          <w:sz w:val="22"/>
+          <w:szCs w:val="22"/>
+        </w:rPr>
+        <w:t>Spring will automatically detect:</w:t>
+      </w:r>
+      <w:r>
+        <w:rPr>
+          <w:rFonts w:hint="default" w:ascii="Bodoni MT" w:hAnsi="Bodoni MT" w:eastAsia="等线"/>
+          <w:sz w:val="22"/>
+          <w:szCs w:val="22"/>
+          <w:lang w:val="en-IN"/>
+        </w:rPr>
+        <w:t xml:space="preserve"> </w:t>
+      </w:r>
+      <w:r>
+        <w:rPr>
+          <w:rFonts w:hint="default" w:ascii="Bodoni MT" w:hAnsi="Bodoni MT" w:eastAsia="等线"/>
+          <w:i/>
+          <w:iCs/>
+          <w:sz w:val="22"/>
+          <w:szCs w:val="22"/>
+        </w:rPr>
+        <w:t>@Component</w:t>
+      </w:r>
+      <w:r>
+        <w:rPr>
+          <w:rFonts w:hint="default" w:ascii="Bodoni MT" w:hAnsi="Bodoni MT" w:eastAsia="等线"/>
+          <w:i/>
+          <w:iCs/>
+          <w:sz w:val="22"/>
+          <w:szCs w:val="22"/>
+          <w:lang w:val="en-IN"/>
+        </w:rPr>
+        <w:t xml:space="preserve">, </w:t>
+      </w:r>
+      <w:r>
+        <w:rPr>
+          <w:rFonts w:hint="default" w:ascii="Bodoni MT" w:hAnsi="Bodoni MT" w:eastAsia="等线"/>
+          <w:i/>
+          <w:iCs/>
+          <w:sz w:val="22"/>
+          <w:szCs w:val="22"/>
+        </w:rPr>
+        <w:t>@Service</w:t>
+      </w:r>
+      <w:r>
+        <w:rPr>
+          <w:rFonts w:hint="default" w:ascii="Bodoni MT" w:hAnsi="Bodoni MT" w:eastAsia="等线"/>
+          <w:i/>
+          <w:iCs/>
+          <w:sz w:val="22"/>
+          <w:szCs w:val="22"/>
+          <w:lang w:val="en-IN"/>
+        </w:rPr>
+        <w:t xml:space="preserve">, </w:t>
+      </w:r>
+      <w:r>
+        <w:rPr>
+          <w:rFonts w:hint="default" w:ascii="Bodoni MT" w:hAnsi="Bodoni MT" w:eastAsia="等线"/>
+          <w:i/>
+          <w:iCs/>
+          <w:sz w:val="22"/>
+          <w:szCs w:val="22"/>
+        </w:rPr>
+        <w:t>@Repository</w:t>
+      </w:r>
+      <w:r>
+        <w:rPr>
+          <w:rFonts w:hint="default" w:ascii="Bodoni MT" w:hAnsi="Bodoni MT" w:eastAsia="等线"/>
+          <w:i/>
+          <w:iCs/>
+          <w:sz w:val="22"/>
+          <w:szCs w:val="22"/>
+          <w:lang w:val="en-IN"/>
+        </w:rPr>
+        <w:t xml:space="preserve">, </w:t>
+      </w:r>
+      <w:r>
+        <w:rPr>
+          <w:rFonts w:hint="default" w:ascii="Bodoni MT" w:hAnsi="Bodoni MT" w:eastAsia="等线"/>
+          <w:i/>
+          <w:iCs/>
+          <w:sz w:val="22"/>
+          <w:szCs w:val="22"/>
+        </w:rPr>
+        <w:t>@Controller</w:t>
+      </w:r>
+      <w:r>
+        <w:rPr>
+          <w:rFonts w:hint="default" w:ascii="Bodoni MT" w:hAnsi="Bodoni MT" w:eastAsia="等线"/>
+          <w:i/>
+          <w:iCs/>
+          <w:sz w:val="22"/>
+          <w:szCs w:val="22"/>
+          <w:lang w:val="en-IN"/>
+        </w:rPr>
+        <w:t xml:space="preserve">, </w:t>
+      </w:r>
+      <w:r>
+        <w:rPr>
+          <w:rFonts w:hint="default" w:ascii="Bodoni MT" w:hAnsi="Bodoni MT" w:eastAsia="等线"/>
+          <w:i/>
+          <w:iCs/>
+          <w:sz w:val="22"/>
+          <w:szCs w:val="22"/>
+        </w:rPr>
+        <w:t>@RestController</w:t>
+      </w:r>
+      <w:r>
+        <w:rPr>
+          <w:rFonts w:hint="default" w:ascii="Bodoni MT" w:hAnsi="Bodoni MT" w:eastAsia="等线"/>
+          <w:i/>
+          <w:iCs/>
+          <w:sz w:val="22"/>
+          <w:szCs w:val="22"/>
+          <w:lang w:val="en-IN"/>
+        </w:rPr>
+        <w:t xml:space="preserve">, </w:t>
+      </w:r>
+      <w:r>
+        <w:rPr>
+          <w:rFonts w:hint="default" w:ascii="Bodoni MT" w:hAnsi="Bodoni MT" w:eastAsia="等线"/>
+          <w:i/>
+          <w:iCs/>
+          <w:sz w:val="22"/>
+          <w:szCs w:val="22"/>
+        </w:rPr>
+        <w:t>@Configuration</w:t>
+      </w:r>
+      <w:r>
+        <w:rPr>
+          <w:rFonts w:hint="default" w:ascii="Bodoni MT" w:hAnsi="Bodoni MT" w:eastAsia="等线"/>
+          <w:sz w:val="22"/>
+          <w:szCs w:val="22"/>
+          <w:lang w:val="en-IN"/>
+        </w:rPr>
+        <w:t xml:space="preserve"> </w:t>
+      </w:r>
+      <w:r>
+        <w:rPr>
+          <w:rFonts w:hint="default" w:ascii="Bodoni MT" w:hAnsi="Bodoni MT" w:eastAsia="等线"/>
+          <w:sz w:val="22"/>
+          <w:szCs w:val="22"/>
+        </w:rPr>
+        <w:t>and create beans for them.</w:t>
+      </w:r>
+    </w:p>
+    <w:p>
+      <w:pPr>
+        <w:keepNext w:val="0"/>
+        <w:keepLines w:val="0"/>
+        <w:widowControl/>
+        <w:numPr>
+          <w:ilvl w:val="1"/>
+          <w:numId w:val="12"/>
+        </w:numPr>
+        <w:suppressLineNumbers w:val="0"/>
+        <w:spacing w:before="0" w:beforeAutospacing="0" w:after="0" w:afterAutospacing="0" w:line="360" w:lineRule="auto"/>
+        <w:ind w:left="840" w:leftChars="0" w:right="0" w:hanging="420" w:firstLineChars="0"/>
+        <w:jc w:val="left"/>
+        <w:rPr>
+          <w:rFonts w:hint="default" w:ascii="Bodoni MT" w:hAnsi="Bodoni MT" w:eastAsia="等线" w:cs="Bodoni MT"/>
+          <w:sz w:val="22"/>
+          <w:szCs w:val="22"/>
+        </w:rPr>
+      </w:pPr>
+      <w:r>
+        <w:drawing>
+          <wp:inline distT="0" distB="0" distL="114300" distR="114300">
+            <wp:extent cx="4462145" cy="1709420"/>
+            <wp:effectExtent l="0" t="0" r="8255" b="5080"/>
+            <wp:docPr id="36" name="Picture 17"/>
+            <wp:cNvGraphicFramePr>
+              <a:graphicFrameLocks xmlns:a="http://schemas.openxmlformats.org/drawingml/2006/main" noChangeAspect="1"/>
+            </wp:cNvGraphicFramePr>
+            <a:graphic xmlns:a="http://schemas.openxmlformats.org/drawingml/2006/main">
+              <a:graphicData uri="http://schemas.openxmlformats.org/drawingml/2006/picture">
+                <pic:pic xmlns:pic="http://schemas.openxmlformats.org/drawingml/2006/picture">
+                  <pic:nvPicPr>
+                    <pic:cNvPr id="36" name="Picture 17"/>
+                    <pic:cNvPicPr>
+                      <a:picLocks noChangeAspect="1"/>
+                    </pic:cNvPicPr>
+                  </pic:nvPicPr>
+                  <pic:blipFill>
+                    <a:blip r:embed="rId35"/>
+                    <a:stretch>
+                      <a:fillRect/>
+                    </a:stretch>
+                  </pic:blipFill>
+                  <pic:spPr>
+                    <a:xfrm>
+                      <a:off x="0" y="0"/>
+                      <a:ext cx="4462145" cy="1709420"/>
+                    </a:xfrm>
+                    <a:prstGeom prst="rect">
+                      <a:avLst/>
+                    </a:prstGeom>
+                    <a:noFill/>
+                    <a:ln>
+                      <a:noFill/>
+                    </a:ln>
+                  </pic:spPr>
+                </pic:pic>
+              </a:graphicData>
+            </a:graphic>
+          </wp:inline>
+        </w:drawing>
+      </w:r>
+    </w:p>
+    <w:p>
+      <w:pPr>
+        <w:keepNext w:val="0"/>
+        <w:keepLines w:val="0"/>
+        <w:widowControl/>
+        <w:numPr>
+          <w:ilvl w:val="2"/>
+          <w:numId w:val="12"/>
+        </w:numPr>
+        <w:suppressLineNumbers w:val="0"/>
+        <w:spacing w:before="0" w:beforeAutospacing="0" w:after="0" w:afterAutospacing="0" w:line="360" w:lineRule="auto"/>
+        <w:ind w:left="1260" w:leftChars="0" w:right="0" w:hanging="420" w:firstLineChars="0"/>
+        <w:jc w:val="left"/>
+        <w:rPr>
+          <w:rFonts w:hint="default" w:ascii="Bodoni MT" w:hAnsi="Bodoni MT" w:eastAsia="等线" w:cs="Bodoni MT"/>
+          <w:sz w:val="22"/>
+          <w:szCs w:val="22"/>
+        </w:rPr>
+      </w:pPr>
+      <w:r>
+        <w:rPr>
+          <w:rFonts w:hint="default" w:ascii="Bodoni MT" w:hAnsi="Bodoni MT" w:eastAsia="等线"/>
+          <w:sz w:val="22"/>
+          <w:szCs w:val="22"/>
+        </w:rPr>
+        <w:t>“Spring, scan this project for components,</w:t>
+      </w:r>
+      <w:r>
+        <w:rPr>
+          <w:rFonts w:hint="default" w:ascii="Bodoni MT" w:hAnsi="Bodoni MT" w:eastAsia="等线"/>
+          <w:sz w:val="22"/>
+          <w:szCs w:val="22"/>
+          <w:lang w:val="en-IN"/>
+        </w:rPr>
+        <w:t xml:space="preserve"> </w:t>
+      </w:r>
+      <w:r>
+        <w:rPr>
+          <w:rFonts w:hint="default" w:ascii="Bodoni MT" w:hAnsi="Bodoni MT" w:eastAsia="等线"/>
+          <w:sz w:val="22"/>
+          <w:szCs w:val="22"/>
+        </w:rPr>
+        <w:t>BUT DO NOT register classes that Spring Boot wants to exclude (test slice exclusions, auto-config classes).”</w:t>
+      </w:r>
+    </w:p>
+    <w:p>
+      <w:pPr>
+        <w:keepNext w:val="0"/>
+        <w:keepLines w:val="0"/>
+        <w:widowControl/>
+        <w:numPr>
+          <w:ilvl w:val="0"/>
+          <w:numId w:val="12"/>
+        </w:numPr>
+        <w:suppressLineNumbers w:val="0"/>
+        <w:spacing w:before="0" w:beforeAutospacing="0" w:after="0" w:afterAutospacing="0" w:line="360" w:lineRule="auto"/>
+        <w:ind w:left="420" w:leftChars="0" w:right="0" w:hanging="420" w:firstLineChars="0"/>
+        <w:jc w:val="left"/>
+        <w:rPr>
+          <w:rFonts w:hint="default" w:ascii="Bodoni MT" w:hAnsi="Bodoni MT" w:eastAsia="等线" w:cs="Bodoni MT"/>
+          <w:sz w:val="22"/>
+          <w:szCs w:val="22"/>
+        </w:rPr>
+      </w:pPr>
+      <w:r>
+        <w:rPr>
+          <w:rFonts w:hint="default" w:ascii="Bodoni MT" w:hAnsi="Bodoni MT" w:eastAsia="等线"/>
+          <w:sz w:val="22"/>
+          <w:szCs w:val="22"/>
+          <w:lang w:val="en-IN"/>
+        </w:rPr>
+        <w:t xml:space="preserve">When you click the run button of the main java file, inside the </w:t>
+      </w:r>
+      <w:r>
+        <w:rPr>
+          <w:rFonts w:hint="default" w:ascii="Bodoni MT" w:hAnsi="Bodoni MT" w:eastAsia="等线"/>
+          <w:b/>
+          <w:bCs/>
+          <w:sz w:val="22"/>
+          <w:szCs w:val="22"/>
+          <w:lang w:val="en-IN"/>
+        </w:rPr>
+        <w:t>main</w:t>
+      </w:r>
+      <w:r>
+        <w:rPr>
+          <w:rFonts w:hint="default" w:ascii="Bodoni MT" w:hAnsi="Bodoni MT" w:eastAsia="等线"/>
+          <w:b w:val="0"/>
+          <w:bCs w:val="0"/>
+          <w:sz w:val="22"/>
+          <w:szCs w:val="22"/>
+          <w:lang w:val="en-IN"/>
+        </w:rPr>
+        <w:t xml:space="preserve"> method there is only one function call that is </w:t>
+      </w:r>
+      <w:r>
+        <w:rPr>
+          <w:rFonts w:hint="default" w:ascii="Bodoni MT" w:hAnsi="Bodoni MT" w:eastAsia="等线"/>
+          <w:b/>
+          <w:bCs/>
+          <w:sz w:val="22"/>
+          <w:szCs w:val="22"/>
+          <w:lang w:val="en-IN"/>
+        </w:rPr>
+        <w:t>run</w:t>
+      </w:r>
+      <w:r>
+        <w:rPr>
+          <w:rFonts w:hint="default" w:ascii="Bodoni MT" w:hAnsi="Bodoni MT" w:eastAsia="等线"/>
+          <w:b w:val="0"/>
+          <w:bCs w:val="0"/>
+          <w:sz w:val="22"/>
+          <w:szCs w:val="22"/>
+          <w:lang w:val="en-IN"/>
+        </w:rPr>
+        <w:t>.</w:t>
+      </w:r>
+    </w:p>
+    <w:p>
+      <w:pPr>
+        <w:keepNext w:val="0"/>
+        <w:keepLines w:val="0"/>
+        <w:widowControl/>
+        <w:numPr>
+          <w:ilvl w:val="1"/>
+          <w:numId w:val="12"/>
+        </w:numPr>
+        <w:suppressLineNumbers w:val="0"/>
+        <w:spacing w:before="0" w:beforeAutospacing="0" w:after="0" w:afterAutospacing="0" w:line="360" w:lineRule="auto"/>
+        <w:ind w:left="840" w:leftChars="0" w:right="0" w:hanging="420" w:firstLineChars="0"/>
+        <w:jc w:val="left"/>
+        <w:rPr>
+          <w:rFonts w:hint="default" w:ascii="Bodoni MT" w:hAnsi="Bodoni MT" w:eastAsia="等线" w:cs="Bodoni MT"/>
+          <w:sz w:val="22"/>
+          <w:szCs w:val="22"/>
+        </w:rPr>
+      </w:pPr>
+      <w:r>
+        <w:drawing>
+          <wp:inline distT="0" distB="0" distL="114300" distR="114300">
+            <wp:extent cx="5266690" cy="605790"/>
+            <wp:effectExtent l="0" t="0" r="3810" b="3810"/>
+            <wp:docPr id="40" name="Picture 21"/>
+            <wp:cNvGraphicFramePr>
+              <a:graphicFrameLocks xmlns:a="http://schemas.openxmlformats.org/drawingml/2006/main" noChangeAspect="1"/>
+            </wp:cNvGraphicFramePr>
+            <a:graphic xmlns:a="http://schemas.openxmlformats.org/drawingml/2006/main">
+              <a:graphicData uri="http://schemas.openxmlformats.org/drawingml/2006/picture">
+                <pic:pic xmlns:pic="http://schemas.openxmlformats.org/drawingml/2006/picture">
+                  <pic:nvPicPr>
+                    <pic:cNvPr id="40" name="Picture 21"/>
+                    <pic:cNvPicPr>
+                      <a:picLocks noChangeAspect="1"/>
+                    </pic:cNvPicPr>
+                  </pic:nvPicPr>
+                  <pic:blipFill>
+                    <a:blip r:embed="rId36"/>
+                    <a:stretch>
+                      <a:fillRect/>
+                    </a:stretch>
+                  </pic:blipFill>
+                  <pic:spPr>
+                    <a:xfrm>
+                      <a:off x="0" y="0"/>
+                      <a:ext cx="5266690" cy="605790"/>
+                    </a:xfrm>
+                    <a:prstGeom prst="rect">
+                      <a:avLst/>
+                    </a:prstGeom>
+                    <a:noFill/>
+                    <a:ln>
+                      <a:noFill/>
+                    </a:ln>
+                  </pic:spPr>
+                </pic:pic>
+              </a:graphicData>
+            </a:graphic>
+          </wp:inline>
+        </w:drawing>
+      </w:r>
+    </w:p>
+    <w:p>
+      <w:pPr>
+        <w:keepNext w:val="0"/>
+        <w:keepLines w:val="0"/>
+        <w:widowControl/>
+        <w:numPr>
+          <w:ilvl w:val="1"/>
+          <w:numId w:val="12"/>
+        </w:numPr>
+        <w:suppressLineNumbers w:val="0"/>
+        <w:spacing w:before="0" w:beforeAutospacing="0" w:after="0" w:afterAutospacing="0" w:line="360" w:lineRule="auto"/>
+        <w:ind w:left="840" w:leftChars="0" w:right="0" w:hanging="420" w:firstLineChars="0"/>
+        <w:jc w:val="left"/>
+        <w:rPr>
+          <w:rFonts w:hint="default" w:ascii="Bodoni MT" w:hAnsi="Bodoni MT" w:eastAsia="等线" w:cs="Bodoni MT"/>
+          <w:sz w:val="22"/>
+          <w:szCs w:val="22"/>
+        </w:rPr>
+      </w:pPr>
+      <w:r>
+        <w:rPr>
+          <w:rFonts w:hint="default" w:ascii="Bodoni MT" w:hAnsi="Bodoni MT" w:eastAsia="等线" w:cs="Bodoni MT"/>
+          <w:sz w:val="22"/>
+          <w:szCs w:val="22"/>
+          <w:lang w:val="en-IN"/>
+        </w:rPr>
+        <w:t xml:space="preserve">If you go to that </w:t>
+      </w:r>
+      <w:r>
+        <w:rPr>
+          <w:rFonts w:hint="default" w:ascii="Bodoni MT" w:hAnsi="Bodoni MT" w:eastAsia="等线" w:cs="Bodoni MT"/>
+          <w:b/>
+          <w:bCs/>
+          <w:sz w:val="22"/>
+          <w:szCs w:val="22"/>
+          <w:lang w:val="en-IN"/>
+        </w:rPr>
+        <w:t>run</w:t>
+      </w:r>
+      <w:r>
+        <w:rPr>
+          <w:rFonts w:hint="default" w:ascii="Bodoni MT" w:hAnsi="Bodoni MT" w:eastAsia="等线" w:cs="Bodoni MT"/>
+          <w:b w:val="0"/>
+          <w:bCs w:val="0"/>
+          <w:sz w:val="22"/>
+          <w:szCs w:val="22"/>
+          <w:lang w:val="en-IN"/>
+        </w:rPr>
+        <w:t xml:space="preserve"> method, you’ll see it’d be returning another </w:t>
+      </w:r>
+      <w:r>
+        <w:rPr>
+          <w:rFonts w:hint="default" w:ascii="Bodoni MT" w:hAnsi="Bodoni MT" w:eastAsia="等线" w:cs="Bodoni MT"/>
+          <w:b/>
+          <w:bCs/>
+          <w:sz w:val="22"/>
+          <w:szCs w:val="22"/>
+          <w:lang w:val="en-IN"/>
+        </w:rPr>
+        <w:t>run</w:t>
+      </w:r>
+      <w:r>
+        <w:rPr>
+          <w:rFonts w:hint="default" w:ascii="Bodoni MT" w:hAnsi="Bodoni MT" w:eastAsia="等线" w:cs="Bodoni MT"/>
+          <w:b w:val="0"/>
+          <w:bCs w:val="0"/>
+          <w:sz w:val="22"/>
+          <w:szCs w:val="22"/>
+          <w:lang w:val="en-IN"/>
+        </w:rPr>
+        <w:t xml:space="preserve"> method’s return value, and again it’ll repeat. At the end you’ll find the following method:</w:t>
+      </w:r>
+    </w:p>
+    <w:p>
+      <w:pPr>
+        <w:keepNext w:val="0"/>
+        <w:keepLines w:val="0"/>
+        <w:widowControl/>
+        <w:numPr>
+          <w:ilvl w:val="2"/>
+          <w:numId w:val="12"/>
+        </w:numPr>
+        <w:suppressLineNumbers w:val="0"/>
+        <w:spacing w:before="0" w:beforeAutospacing="0" w:after="0" w:afterAutospacing="0" w:line="360" w:lineRule="auto"/>
+        <w:ind w:left="1260" w:leftChars="0" w:right="0" w:hanging="420" w:firstLineChars="0"/>
+        <w:jc w:val="left"/>
+        <w:rPr>
+          <w:rFonts w:hint="default" w:ascii="Bodoni MT" w:hAnsi="Bodoni MT" w:eastAsia="等线" w:cs="Bodoni MT"/>
+          <w:sz w:val="22"/>
+          <w:szCs w:val="22"/>
+        </w:rPr>
+      </w:pPr>
+      <w:r>
+        <w:drawing>
+          <wp:inline distT="0" distB="0" distL="114300" distR="114300">
+            <wp:extent cx="5270500" cy="3536315"/>
+            <wp:effectExtent l="0" t="0" r="0" b="6985"/>
+            <wp:docPr id="38" name="Picture 19"/>
+            <wp:cNvGraphicFramePr>
+              <a:graphicFrameLocks xmlns:a="http://schemas.openxmlformats.org/drawingml/2006/main" noChangeAspect="1"/>
+            </wp:cNvGraphicFramePr>
+            <a:graphic xmlns:a="http://schemas.openxmlformats.org/drawingml/2006/main">
+              <a:graphicData uri="http://schemas.openxmlformats.org/drawingml/2006/picture">
+                <pic:pic xmlns:pic="http://schemas.openxmlformats.org/drawingml/2006/picture">
+                  <pic:nvPicPr>
+                    <pic:cNvPr id="38" name="Picture 19"/>
+                    <pic:cNvPicPr>
+                      <a:picLocks noChangeAspect="1"/>
+                    </pic:cNvPicPr>
+                  </pic:nvPicPr>
+                  <pic:blipFill>
+                    <a:blip r:embed="rId37"/>
+                    <a:stretch>
+                      <a:fillRect/>
+                    </a:stretch>
+                  </pic:blipFill>
+                  <pic:spPr>
+                    <a:xfrm>
+                      <a:off x="0" y="0"/>
+                      <a:ext cx="5270500" cy="3536315"/>
+                    </a:xfrm>
+                    <a:prstGeom prst="rect">
+                      <a:avLst/>
+                    </a:prstGeom>
+                    <a:noFill/>
+                    <a:ln>
+                      <a:noFill/>
+                    </a:ln>
+                  </pic:spPr>
+                </pic:pic>
+              </a:graphicData>
+            </a:graphic>
+          </wp:inline>
+        </w:drawing>
+      </w:r>
+    </w:p>
+    <w:p>
+      <w:pPr>
+        <w:keepNext w:val="0"/>
+        <w:keepLines w:val="0"/>
+        <w:widowControl/>
+        <w:numPr>
+          <w:ilvl w:val="1"/>
+          <w:numId w:val="12"/>
+        </w:numPr>
+        <w:suppressLineNumbers w:val="0"/>
+        <w:spacing w:before="0" w:beforeAutospacing="0" w:after="0" w:afterAutospacing="0" w:line="360" w:lineRule="auto"/>
+        <w:ind w:left="840" w:leftChars="0" w:right="0" w:hanging="420" w:firstLineChars="0"/>
+        <w:jc w:val="left"/>
+        <w:rPr>
+          <w:rFonts w:hint="default" w:ascii="Bodoni MT" w:hAnsi="Bodoni MT" w:eastAsia="等线" w:cs="Bodoni MT"/>
+          <w:sz w:val="22"/>
+          <w:szCs w:val="22"/>
+        </w:rPr>
+      </w:pPr>
+      <w:r>
+        <w:rPr>
+          <w:rFonts w:hint="default" w:ascii="Bodoni MT" w:hAnsi="Bodoni MT" w:eastAsia="等线" w:cs="Bodoni MT"/>
+          <w:sz w:val="22"/>
+          <w:szCs w:val="22"/>
+          <w:lang w:val="en-IN"/>
+        </w:rPr>
+        <w:t xml:space="preserve">You can see this is creating the </w:t>
+      </w:r>
+      <w:r>
+        <w:rPr>
+          <w:rFonts w:hint="default" w:ascii="Bodoni MT" w:hAnsi="Bodoni MT" w:eastAsia="等线" w:cs="Bodoni MT"/>
+          <w:b/>
+          <w:bCs/>
+          <w:i/>
+          <w:iCs/>
+          <w:sz w:val="22"/>
+          <w:szCs w:val="22"/>
+          <w:lang w:val="en-IN"/>
+        </w:rPr>
+        <w:t xml:space="preserve">environment, ApplicationContext </w:t>
+      </w:r>
+      <w:r>
+        <w:rPr>
+          <w:rFonts w:hint="default" w:ascii="Bodoni MT" w:hAnsi="Bodoni MT" w:eastAsia="等线" w:cs="Bodoni MT"/>
+          <w:b w:val="0"/>
+          <w:bCs w:val="0"/>
+          <w:i w:val="0"/>
+          <w:iCs w:val="0"/>
+          <w:sz w:val="22"/>
+          <w:szCs w:val="22"/>
+          <w:lang w:val="en-IN"/>
+        </w:rPr>
+        <w:t>(</w:t>
+      </w:r>
+      <w:r>
+        <w:rPr>
+          <w:rFonts w:hint="default" w:ascii="Bodoni MT" w:hAnsi="Bodoni MT" w:eastAsia="等线" w:cs="Bodoni MT"/>
+          <w:sz w:val="22"/>
+          <w:szCs w:val="22"/>
+          <w:lang w:val="en-IN"/>
+        </w:rPr>
+        <w:t>where all the beans will be present) etc etc..</w:t>
+      </w:r>
+    </w:p>
+    <w:p>
+      <w:pPr>
+        <w:rPr>
+          <w:rFonts w:hint="default" w:ascii="Bodoni MT" w:hAnsi="Bodoni MT" w:eastAsia="等线" w:cs="Bodoni MT"/>
+          <w:sz w:val="22"/>
+          <w:szCs w:val="22"/>
+        </w:rPr>
+      </w:pPr>
+      <w:r>
+        <w:rPr>
+          <w:rFonts w:hint="default" w:ascii="Bodoni MT" w:hAnsi="Bodoni MT" w:eastAsia="等线" w:cs="Bodoni MT"/>
+          <w:sz w:val="22"/>
+          <w:szCs w:val="22"/>
+        </w:rPr>
+        <w:br w:type="page"/>
+      </w:r>
+    </w:p>
+    <w:p>
+      <w:pPr>
+        <w:keepNext w:val="0"/>
+        <w:keepLines w:val="0"/>
+        <w:widowControl/>
+        <w:numPr>
+          <w:ilvl w:val="0"/>
+          <w:numId w:val="12"/>
+        </w:numPr>
+        <w:suppressLineNumbers w:val="0"/>
+        <w:spacing w:before="0" w:beforeAutospacing="0" w:after="0" w:afterAutospacing="0" w:line="360" w:lineRule="auto"/>
+        <w:ind w:left="420" w:leftChars="0" w:right="0" w:hanging="420" w:firstLineChars="0"/>
+        <w:jc w:val="left"/>
+        <w:rPr>
+          <w:rFonts w:hint="default" w:ascii="Bodoni MT" w:hAnsi="Bodoni MT" w:eastAsia="等线" w:cs="Bodoni MT"/>
+          <w:sz w:val="22"/>
+          <w:szCs w:val="22"/>
+        </w:rPr>
+      </w:pPr>
+      <w:r>
+        <w:rPr>
+          <w:rFonts w:hint="default" w:ascii="Bodoni MT" w:hAnsi="Bodoni MT" w:eastAsia="等线" w:cs="Bodoni MT"/>
+          <w:b/>
+          <w:bCs/>
+          <w:sz w:val="22"/>
+          <w:szCs w:val="22"/>
+          <w:lang w:val="en-IN"/>
+        </w:rPr>
+        <w:t>Maven</w:t>
+      </w:r>
+    </w:p>
+    <w:p>
+      <w:pPr>
+        <w:keepNext w:val="0"/>
+        <w:keepLines w:val="0"/>
+        <w:widowControl/>
+        <w:numPr>
+          <w:ilvl w:val="1"/>
+          <w:numId w:val="12"/>
+        </w:numPr>
+        <w:suppressLineNumbers w:val="0"/>
+        <w:spacing w:before="0" w:beforeAutospacing="0" w:after="0" w:afterAutospacing="0" w:line="360" w:lineRule="auto"/>
+        <w:ind w:left="840" w:leftChars="0" w:right="0" w:hanging="420" w:firstLineChars="0"/>
+        <w:jc w:val="left"/>
+        <w:rPr>
+          <w:rFonts w:hint="default" w:ascii="Bodoni MT" w:hAnsi="Bodoni MT" w:eastAsia="等线" w:cs="Bodoni MT"/>
+          <w:sz w:val="22"/>
+          <w:szCs w:val="22"/>
+        </w:rPr>
+      </w:pPr>
+      <w:r>
+        <w:rPr>
+          <w:rFonts w:hint="default" w:ascii="Bodoni MT" w:hAnsi="Bodoni MT" w:eastAsia="等线" w:cs="Bodoni MT"/>
+          <w:b w:val="0"/>
+          <w:bCs w:val="0"/>
+          <w:sz w:val="22"/>
+          <w:szCs w:val="22"/>
+          <w:lang w:val="en-IN"/>
+        </w:rPr>
+        <w:t xml:space="preserve">It is a build tool that is used to build </w:t>
+      </w:r>
+      <w:r>
+        <w:rPr>
+          <w:rFonts w:hint="default" w:ascii="Bodoni MT" w:hAnsi="Bodoni MT" w:eastAsia="等线" w:cs="Bodoni MT"/>
+          <w:b w:val="0"/>
+          <w:bCs w:val="0"/>
+          <w:i/>
+          <w:iCs/>
+          <w:sz w:val="22"/>
+          <w:szCs w:val="22"/>
+          <w:lang w:val="en-IN"/>
+        </w:rPr>
+        <w:t>Java</w:t>
+      </w:r>
+      <w:r>
+        <w:rPr>
+          <w:rFonts w:hint="default" w:ascii="Bodoni MT" w:hAnsi="Bodoni MT" w:eastAsia="等线" w:cs="Bodoni MT"/>
+          <w:b/>
+          <w:bCs/>
+          <w:i/>
+          <w:iCs/>
+          <w:sz w:val="22"/>
+          <w:szCs w:val="22"/>
+          <w:lang w:val="en-IN"/>
+        </w:rPr>
+        <w:t xml:space="preserve"> </w:t>
+      </w:r>
+      <w:r>
+        <w:rPr>
+          <w:rFonts w:hint="default" w:ascii="Bodoni MT" w:hAnsi="Bodoni MT" w:eastAsia="等线" w:cs="Bodoni MT"/>
+          <w:b w:val="0"/>
+          <w:bCs w:val="0"/>
+          <w:i w:val="0"/>
+          <w:iCs w:val="0"/>
+          <w:sz w:val="22"/>
+          <w:szCs w:val="22"/>
+          <w:lang w:val="en-IN"/>
+        </w:rPr>
+        <w:t>applications (not only spring or springboot).</w:t>
+      </w:r>
+    </w:p>
+    <w:p>
+      <w:pPr>
+        <w:keepNext w:val="0"/>
+        <w:keepLines w:val="0"/>
+        <w:widowControl/>
+        <w:numPr>
+          <w:ilvl w:val="1"/>
+          <w:numId w:val="12"/>
+        </w:numPr>
+        <w:suppressLineNumbers w:val="0"/>
+        <w:spacing w:before="0" w:beforeAutospacing="0" w:after="0" w:afterAutospacing="0" w:line="360" w:lineRule="auto"/>
+        <w:ind w:left="840" w:leftChars="0" w:right="0" w:hanging="420" w:firstLineChars="0"/>
+        <w:jc w:val="left"/>
+        <w:rPr>
+          <w:rFonts w:hint="default" w:ascii="Bodoni MT" w:hAnsi="Bodoni MT" w:eastAsia="等线" w:cs="Bodoni MT"/>
+          <w:sz w:val="22"/>
+          <w:szCs w:val="22"/>
+        </w:rPr>
+      </w:pPr>
+      <w:bookmarkStart w:id="0" w:name="_GoBack"/>
+      <w:bookmarkEnd w:id="0"/>
     </w:p>
     <w:p>
       <w:pPr>

</xml_diff>

<commit_message>
solved with default @Component and @Autowired
</commit_message>
<xml_diff>
--- a/docs/module1.docx
+++ b/docs/module1.docx
@@ -6894,6 +6894,17 @@
         </w:rPr>
         <w:t>pom.xml</w:t>
       </w:r>
+      <w:r>
+        <w:rPr>
+          <w:rFonts w:hint="default" w:ascii="Bodoni MT" w:hAnsi="Bodoni MT" w:eastAsia="等线" w:cs="Bodoni MT"/>
+          <w:b w:val="0"/>
+          <w:bCs w:val="0"/>
+          <w:sz w:val="22"/>
+          <w:szCs w:val="22"/>
+          <w:lang w:val="en-IN"/>
+        </w:rPr>
+        <w:t xml:space="preserve">   (Project Object Model)</w:t>
+      </w:r>
     </w:p>
     <w:p>
       <w:pPr>
@@ -10724,6 +10735,1058 @@
           <w:szCs w:val="22"/>
         </w:rPr>
       </w:pPr>
+      <w:r>
+        <w:drawing>
+          <wp:inline distT="0" distB="0" distL="114300" distR="114300">
+            <wp:extent cx="5262245" cy="1313815"/>
+            <wp:effectExtent l="0" t="0" r="8255" b="6985"/>
+            <wp:docPr id="41" name="Picture 22"/>
+            <wp:cNvGraphicFramePr>
+              <a:graphicFrameLocks xmlns:a="http://schemas.openxmlformats.org/drawingml/2006/main" noChangeAspect="1"/>
+            </wp:cNvGraphicFramePr>
+            <a:graphic xmlns:a="http://schemas.openxmlformats.org/drawingml/2006/main">
+              <a:graphicData uri="http://schemas.openxmlformats.org/drawingml/2006/picture">
+                <pic:pic xmlns:pic="http://schemas.openxmlformats.org/drawingml/2006/picture">
+                  <pic:nvPicPr>
+                    <pic:cNvPr id="41" name="Picture 22"/>
+                    <pic:cNvPicPr>
+                      <a:picLocks noChangeAspect="1"/>
+                    </pic:cNvPicPr>
+                  </pic:nvPicPr>
+                  <pic:blipFill>
+                    <a:blip r:embed="rId38"/>
+                    <a:stretch>
+                      <a:fillRect/>
+                    </a:stretch>
+                  </pic:blipFill>
+                  <pic:spPr>
+                    <a:xfrm>
+                      <a:off x="0" y="0"/>
+                      <a:ext cx="5262245" cy="1313815"/>
+                    </a:xfrm>
+                    <a:prstGeom prst="rect">
+                      <a:avLst/>
+                    </a:prstGeom>
+                    <a:noFill/>
+                    <a:ln>
+                      <a:noFill/>
+                    </a:ln>
+                  </pic:spPr>
+                </pic:pic>
+              </a:graphicData>
+            </a:graphic>
+          </wp:inline>
+        </w:drawing>
+      </w:r>
+    </w:p>
+    <w:p>
+      <w:pPr>
+        <w:keepNext w:val="0"/>
+        <w:keepLines w:val="0"/>
+        <w:widowControl/>
+        <w:numPr>
+          <w:ilvl w:val="2"/>
+          <w:numId w:val="12"/>
+        </w:numPr>
+        <w:suppressLineNumbers w:val="0"/>
+        <w:spacing w:before="0" w:beforeAutospacing="0" w:after="0" w:afterAutospacing="0" w:line="360" w:lineRule="auto"/>
+        <w:ind w:left="1260" w:leftChars="0" w:right="0" w:hanging="420" w:firstLineChars="0"/>
+        <w:jc w:val="left"/>
+        <w:rPr>
+          <w:rFonts w:hint="default" w:ascii="Bodoni MT" w:hAnsi="Bodoni MT" w:eastAsia="等线" w:cs="Bodoni MT"/>
+          <w:sz w:val="22"/>
+          <w:szCs w:val="22"/>
+        </w:rPr>
+      </w:pPr>
+      <w:r>
+        <w:rPr>
+          <w:rFonts w:hint="default" w:ascii="Bodoni MT" w:hAnsi="Bodoni MT" w:eastAsia="等线" w:cs="Bodoni MT"/>
+          <w:sz w:val="22"/>
+          <w:szCs w:val="22"/>
+          <w:lang w:val="en-IN"/>
+        </w:rPr>
+        <w:t xml:space="preserve">Chef </w:t>
+      </w:r>
+      <w:r>
+        <w:rPr>
+          <w:rFonts w:hint="default" w:ascii="Bodoni MT" w:hAnsi="Bodoni MT" w:eastAsia="等线" w:cs="Bodoni MT"/>
+          <w:b/>
+          <w:bCs/>
+          <w:sz w:val="22"/>
+          <w:szCs w:val="22"/>
+          <w:lang w:val="en-IN"/>
+        </w:rPr>
+        <w:t>(maven)</w:t>
+      </w:r>
+      <w:r>
+        <w:rPr>
+          <w:rFonts w:hint="default" w:ascii="Bodoni MT" w:hAnsi="Bodoni MT" w:eastAsia="等线" w:cs="Bodoni MT"/>
+          <w:b w:val="0"/>
+          <w:bCs w:val="0"/>
+          <w:sz w:val="22"/>
+          <w:szCs w:val="22"/>
+          <w:lang w:val="en-IN"/>
+        </w:rPr>
+        <w:t xml:space="preserve"> wants to cook the food </w:t>
+      </w:r>
+      <w:r>
+        <w:rPr>
+          <w:rFonts w:hint="default" w:ascii="Bodoni MT" w:hAnsi="Bodoni MT" w:eastAsia="等线" w:cs="Bodoni MT"/>
+          <w:b/>
+          <w:bCs/>
+          <w:sz w:val="22"/>
+          <w:szCs w:val="22"/>
+          <w:lang w:val="en-IN"/>
+        </w:rPr>
+        <w:t>(.jar</w:t>
+      </w:r>
+      <w:r>
+        <w:rPr>
+          <w:rFonts w:hint="default" w:ascii="Bodoni MT" w:hAnsi="Bodoni MT" w:eastAsia="等线" w:cs="Bodoni MT"/>
+          <w:b w:val="0"/>
+          <w:bCs w:val="0"/>
+          <w:sz w:val="22"/>
+          <w:szCs w:val="22"/>
+          <w:lang w:val="en-IN"/>
+        </w:rPr>
+        <w:t xml:space="preserve"> or </w:t>
+      </w:r>
+      <w:r>
+        <w:rPr>
+          <w:rFonts w:hint="default" w:ascii="Bodoni MT" w:hAnsi="Bodoni MT" w:eastAsia="等线" w:cs="Bodoni MT"/>
+          <w:b/>
+          <w:bCs/>
+          <w:sz w:val="22"/>
+          <w:szCs w:val="22"/>
+          <w:lang w:val="en-IN"/>
+        </w:rPr>
+        <w:t>build</w:t>
+      </w:r>
+      <w:r>
+        <w:rPr>
+          <w:rFonts w:hint="default" w:ascii="Bodoni MT" w:hAnsi="Bodoni MT" w:eastAsia="等线" w:cs="Bodoni MT"/>
+          <w:b w:val="0"/>
+          <w:bCs w:val="0"/>
+          <w:sz w:val="22"/>
+          <w:szCs w:val="22"/>
+          <w:lang w:val="en-IN"/>
+        </w:rPr>
+        <w:t xml:space="preserve"> file</w:t>
+      </w:r>
+      <w:r>
+        <w:rPr>
+          <w:rFonts w:hint="default" w:ascii="Bodoni MT" w:hAnsi="Bodoni MT" w:eastAsia="等线" w:cs="Bodoni MT"/>
+          <w:b/>
+          <w:bCs/>
+          <w:sz w:val="22"/>
+          <w:szCs w:val="22"/>
+          <w:lang w:val="en-IN"/>
+        </w:rPr>
+        <w:t>)</w:t>
+      </w:r>
+    </w:p>
+    <w:p>
+      <w:pPr>
+        <w:keepNext w:val="0"/>
+        <w:keepLines w:val="0"/>
+        <w:widowControl/>
+        <w:numPr>
+          <w:ilvl w:val="2"/>
+          <w:numId w:val="12"/>
+        </w:numPr>
+        <w:suppressLineNumbers w:val="0"/>
+        <w:spacing w:before="0" w:beforeAutospacing="0" w:after="0" w:afterAutospacing="0" w:line="360" w:lineRule="auto"/>
+        <w:ind w:left="1260" w:leftChars="0" w:right="0" w:hanging="420" w:firstLineChars="0"/>
+        <w:jc w:val="left"/>
+        <w:rPr>
+          <w:rFonts w:hint="default" w:ascii="Bodoni MT" w:hAnsi="Bodoni MT" w:eastAsia="等线" w:cs="Bodoni MT"/>
+          <w:sz w:val="22"/>
+          <w:szCs w:val="22"/>
+        </w:rPr>
+      </w:pPr>
+      <w:r>
+        <w:rPr>
+          <w:rFonts w:hint="default" w:ascii="Bodoni MT" w:hAnsi="Bodoni MT" w:eastAsia="等线" w:cs="Bodoni MT"/>
+          <w:sz w:val="22"/>
+          <w:szCs w:val="22"/>
+          <w:lang w:val="en-IN"/>
+        </w:rPr>
+        <w:t xml:space="preserve">It needs the recipe </w:t>
+      </w:r>
+      <w:r>
+        <w:rPr>
+          <w:rFonts w:hint="default" w:ascii="Bodoni MT" w:hAnsi="Bodoni MT" w:eastAsia="等线" w:cs="Bodoni MT"/>
+          <w:b/>
+          <w:bCs/>
+          <w:sz w:val="22"/>
+          <w:szCs w:val="22"/>
+          <w:lang w:val="en-IN"/>
+        </w:rPr>
+        <w:t>(pom.xml)</w:t>
+      </w:r>
+      <w:r>
+        <w:rPr>
+          <w:rFonts w:hint="default" w:ascii="Bodoni MT" w:hAnsi="Bodoni MT" w:eastAsia="等线" w:cs="Bodoni MT"/>
+          <w:b w:val="0"/>
+          <w:bCs w:val="0"/>
+          <w:sz w:val="22"/>
+          <w:szCs w:val="22"/>
+          <w:lang w:val="en-IN"/>
+        </w:rPr>
+        <w:t xml:space="preserve"> and ingredients </w:t>
+      </w:r>
+      <w:r>
+        <w:rPr>
+          <w:rFonts w:hint="default" w:ascii="Bodoni MT" w:hAnsi="Bodoni MT" w:eastAsia="等线" w:cs="Bodoni MT"/>
+          <w:b/>
+          <w:bCs/>
+          <w:sz w:val="22"/>
+          <w:szCs w:val="22"/>
+          <w:lang w:val="en-IN"/>
+        </w:rPr>
+        <w:t>(dependencies)</w:t>
+      </w:r>
+      <w:r>
+        <w:rPr>
+          <w:rFonts w:hint="default" w:ascii="Bodoni MT" w:hAnsi="Bodoni MT" w:eastAsia="等线" w:cs="Bodoni MT"/>
+          <w:b w:val="0"/>
+          <w:bCs w:val="0"/>
+          <w:sz w:val="22"/>
+          <w:szCs w:val="22"/>
+          <w:lang w:val="en-IN"/>
+        </w:rPr>
+        <w:t xml:space="preserve"> to make this.</w:t>
+      </w:r>
+    </w:p>
+    <w:p>
+      <w:pPr>
+        <w:keepNext w:val="0"/>
+        <w:keepLines w:val="0"/>
+        <w:widowControl/>
+        <w:numPr>
+          <w:ilvl w:val="1"/>
+          <w:numId w:val="12"/>
+        </w:numPr>
+        <w:suppressLineNumbers w:val="0"/>
+        <w:spacing w:before="0" w:beforeAutospacing="0" w:after="0" w:afterAutospacing="0" w:line="360" w:lineRule="auto"/>
+        <w:ind w:left="840" w:leftChars="0" w:right="0" w:hanging="420" w:firstLineChars="0"/>
+        <w:jc w:val="left"/>
+        <w:rPr>
+          <w:rFonts w:hint="default" w:ascii="Bodoni MT" w:hAnsi="Bodoni MT" w:eastAsia="等线" w:cs="Bodoni MT"/>
+          <w:sz w:val="22"/>
+          <w:szCs w:val="22"/>
+        </w:rPr>
+      </w:pPr>
+      <w:r>
+        <w:rPr>
+          <w:rFonts w:hint="default" w:ascii="Bodoni MT" w:hAnsi="Bodoni MT" w:eastAsia="等线" w:cs="Bodoni MT"/>
+          <w:b w:val="0"/>
+          <w:bCs w:val="0"/>
+          <w:sz w:val="22"/>
+          <w:szCs w:val="22"/>
+          <w:u w:val="single"/>
+          <w:lang w:val="en-IN"/>
+        </w:rPr>
+        <w:t>Project &amp; Dependency management</w:t>
+      </w:r>
+      <w:r>
+        <w:rPr>
+          <w:rFonts w:hint="default" w:ascii="Bodoni MT" w:hAnsi="Bodoni MT" w:eastAsia="等线" w:cs="Bodoni MT"/>
+          <w:b w:val="0"/>
+          <w:bCs w:val="0"/>
+          <w:sz w:val="22"/>
+          <w:szCs w:val="22"/>
+          <w:lang w:val="en-IN"/>
+        </w:rPr>
+        <w:t>:</w:t>
+      </w:r>
+    </w:p>
+    <w:p>
+      <w:pPr>
+        <w:keepNext w:val="0"/>
+        <w:keepLines w:val="0"/>
+        <w:widowControl/>
+        <w:numPr>
+          <w:ilvl w:val="2"/>
+          <w:numId w:val="12"/>
+        </w:numPr>
+        <w:suppressLineNumbers w:val="0"/>
+        <w:spacing w:before="0" w:beforeAutospacing="0" w:after="0" w:afterAutospacing="0" w:line="360" w:lineRule="auto"/>
+        <w:ind w:left="1260" w:leftChars="0" w:right="0" w:hanging="420" w:firstLineChars="0"/>
+        <w:jc w:val="left"/>
+        <w:rPr>
+          <w:rFonts w:hint="default" w:ascii="Bodoni MT" w:hAnsi="Bodoni MT" w:eastAsia="等线" w:cs="Bodoni MT"/>
+          <w:sz w:val="22"/>
+          <w:szCs w:val="22"/>
+        </w:rPr>
+      </w:pPr>
+      <w:r>
+        <w:rPr>
+          <w:rFonts w:hint="default" w:ascii="Bodoni MT" w:hAnsi="Bodoni MT" w:eastAsia="等线" w:cs="Bodoni MT"/>
+          <w:b w:val="0"/>
+          <w:bCs w:val="0"/>
+          <w:sz w:val="22"/>
+          <w:szCs w:val="22"/>
+          <w:lang w:val="en-IN"/>
+        </w:rPr>
+        <w:t>Maven provides a standardized way to manage Java projects by defining project structure, dependencies, and build configurations using a declarative XML-based format (pom.xml)</w:t>
+      </w:r>
+    </w:p>
+    <w:p>
+      <w:pPr>
+        <w:keepNext w:val="0"/>
+        <w:keepLines w:val="0"/>
+        <w:widowControl/>
+        <w:numPr>
+          <w:ilvl w:val="2"/>
+          <w:numId w:val="12"/>
+        </w:numPr>
+        <w:suppressLineNumbers w:val="0"/>
+        <w:spacing w:before="0" w:beforeAutospacing="0" w:after="0" w:afterAutospacing="0" w:line="360" w:lineRule="auto"/>
+        <w:ind w:left="1260" w:leftChars="0" w:right="0" w:hanging="420" w:firstLineChars="0"/>
+        <w:jc w:val="left"/>
+        <w:rPr>
+          <w:rFonts w:hint="default" w:ascii="Bodoni MT" w:hAnsi="Bodoni MT" w:eastAsia="等线" w:cs="Bodoni MT"/>
+          <w:sz w:val="22"/>
+          <w:szCs w:val="22"/>
+        </w:rPr>
+      </w:pPr>
+      <w:r>
+        <w:rPr>
+          <w:rFonts w:hint="default" w:ascii="Bodoni MT" w:hAnsi="Bodoni MT" w:eastAsia="等线" w:cs="Bodoni MT"/>
+          <w:b w:val="0"/>
+          <w:bCs w:val="0"/>
+          <w:sz w:val="22"/>
+          <w:szCs w:val="22"/>
+          <w:lang w:val="en-IN"/>
+        </w:rPr>
+        <w:t>Developers use Maven to specify project metadata, dependencies, plugins, repositories, and other project-related configurations.</w:t>
+      </w:r>
+    </w:p>
+    <w:p>
+      <w:pPr>
+        <w:keepNext w:val="0"/>
+        <w:keepLines w:val="0"/>
+        <w:widowControl/>
+        <w:numPr>
+          <w:ilvl w:val="2"/>
+          <w:numId w:val="12"/>
+        </w:numPr>
+        <w:suppressLineNumbers w:val="0"/>
+        <w:spacing w:before="0" w:beforeAutospacing="0" w:after="0" w:afterAutospacing="0" w:line="360" w:lineRule="auto"/>
+        <w:ind w:left="1260" w:leftChars="0" w:right="0" w:hanging="420" w:firstLineChars="0"/>
+        <w:jc w:val="left"/>
+        <w:rPr>
+          <w:rFonts w:hint="default" w:ascii="Bodoni MT" w:hAnsi="Bodoni MT" w:eastAsia="等线" w:cs="Bodoni MT"/>
+          <w:sz w:val="22"/>
+          <w:szCs w:val="22"/>
+        </w:rPr>
+      </w:pPr>
+      <w:r>
+        <w:rPr>
+          <w:rFonts w:hint="default" w:ascii="Bodoni MT" w:hAnsi="Bodoni MT" w:eastAsia="等线" w:cs="Bodoni MT"/>
+          <w:b w:val="0"/>
+          <w:bCs w:val="0"/>
+          <w:sz w:val="22"/>
+          <w:szCs w:val="22"/>
+          <w:lang w:val="en-IN"/>
+        </w:rPr>
+        <w:t>Spring framework and its various modules (e.g. Spring core, Spring MVC, Spring Boot) are managed as dependencies in Maven projects. Developers specify the Spring dependencies in the pom.xml, and Maven handles the rest.</w:t>
+      </w:r>
+    </w:p>
+    <w:p>
+      <w:pPr>
+        <w:keepNext w:val="0"/>
+        <w:keepLines w:val="0"/>
+        <w:widowControl/>
+        <w:numPr>
+          <w:ilvl w:val="1"/>
+          <w:numId w:val="12"/>
+        </w:numPr>
+        <w:suppressLineNumbers w:val="0"/>
+        <w:spacing w:before="0" w:beforeAutospacing="0" w:after="0" w:afterAutospacing="0" w:line="360" w:lineRule="auto"/>
+        <w:ind w:left="840" w:leftChars="0" w:right="0" w:hanging="420" w:firstLineChars="0"/>
+        <w:jc w:val="left"/>
+        <w:rPr>
+          <w:rFonts w:hint="default" w:ascii="Bodoni MT" w:hAnsi="Bodoni MT" w:eastAsia="等线" w:cs="Bodoni MT"/>
+          <w:sz w:val="22"/>
+          <w:szCs w:val="22"/>
+          <w:u w:val="single"/>
+        </w:rPr>
+      </w:pPr>
+      <w:r>
+        <w:rPr>
+          <w:rFonts w:hint="default" w:ascii="Bodoni MT" w:hAnsi="Bodoni MT" w:eastAsia="等线" w:cs="Bodoni MT"/>
+          <w:sz w:val="22"/>
+          <w:szCs w:val="22"/>
+          <w:u w:val="single"/>
+          <w:lang w:val="en-IN"/>
+        </w:rPr>
+        <w:t>Build Automation</w:t>
+      </w:r>
+    </w:p>
+    <w:p>
+      <w:pPr>
+        <w:keepNext w:val="0"/>
+        <w:keepLines w:val="0"/>
+        <w:widowControl/>
+        <w:numPr>
+          <w:ilvl w:val="2"/>
+          <w:numId w:val="12"/>
+        </w:numPr>
+        <w:suppressLineNumbers w:val="0"/>
+        <w:spacing w:before="0" w:beforeAutospacing="0" w:after="0" w:afterAutospacing="0" w:line="360" w:lineRule="auto"/>
+        <w:ind w:left="1260" w:leftChars="0" w:right="0" w:hanging="420" w:firstLineChars="0"/>
+        <w:jc w:val="left"/>
+        <w:rPr>
+          <w:rFonts w:hint="default" w:ascii="Bodoni MT" w:hAnsi="Bodoni MT" w:eastAsia="等线" w:cs="Bodoni MT"/>
+          <w:sz w:val="22"/>
+          <w:szCs w:val="22"/>
+        </w:rPr>
+      </w:pPr>
+      <w:r>
+        <w:rPr>
+          <w:rFonts w:hint="default" w:ascii="Bodoni MT" w:hAnsi="Bodoni MT" w:eastAsia="等线" w:cs="Bodoni MT"/>
+          <w:sz w:val="22"/>
+          <w:szCs w:val="22"/>
+          <w:lang w:val="en-IN"/>
+        </w:rPr>
+        <w:t>Maven automates the build process, including compilation, testing, packaging, and deployment, using predefined build lifecycle phases (e.g. clean, compile, test, package, install) .</w:t>
+      </w:r>
+    </w:p>
+    <w:p>
+      <w:pPr>
+        <w:keepNext w:val="0"/>
+        <w:keepLines w:val="0"/>
+        <w:widowControl/>
+        <w:numPr>
+          <w:ilvl w:val="2"/>
+          <w:numId w:val="12"/>
+        </w:numPr>
+        <w:suppressLineNumbers w:val="0"/>
+        <w:spacing w:before="0" w:beforeAutospacing="0" w:after="0" w:afterAutospacing="0" w:line="360" w:lineRule="auto"/>
+        <w:ind w:left="1260" w:leftChars="0" w:right="0" w:hanging="420" w:firstLineChars="0"/>
+        <w:jc w:val="left"/>
+        <w:rPr>
+          <w:rFonts w:hint="default" w:ascii="Bodoni MT" w:hAnsi="Bodoni MT" w:eastAsia="等线" w:cs="Bodoni MT"/>
+          <w:sz w:val="22"/>
+          <w:szCs w:val="22"/>
+        </w:rPr>
+      </w:pPr>
+      <w:r>
+        <w:rPr>
+          <w:rFonts w:hint="default" w:ascii="Bodoni MT" w:hAnsi="Bodoni MT" w:eastAsia="等线" w:cs="Bodoni MT"/>
+          <w:sz w:val="22"/>
+          <w:szCs w:val="22"/>
+          <w:lang w:val="en-IN"/>
+        </w:rPr>
+        <w:t>Maven facilitates the building and packaging of Spring applications into deployable artifacts (e.g. JAR files, WAR files) for deployment in production environments.</w:t>
+      </w:r>
+    </w:p>
+    <w:p>
+      <w:pPr>
+        <w:keepNext w:val="0"/>
+        <w:keepLines w:val="0"/>
+        <w:widowControl/>
+        <w:numPr>
+          <w:ilvl w:val="2"/>
+          <w:numId w:val="12"/>
+        </w:numPr>
+        <w:suppressLineNumbers w:val="0"/>
+        <w:spacing w:before="0" w:beforeAutospacing="0" w:after="0" w:afterAutospacing="0" w:line="360" w:lineRule="auto"/>
+        <w:ind w:left="1260" w:leftChars="0" w:right="0" w:hanging="420" w:firstLineChars="0"/>
+        <w:jc w:val="left"/>
+        <w:rPr>
+          <w:rFonts w:hint="default" w:ascii="Bodoni MT" w:hAnsi="Bodoni MT" w:eastAsia="等线" w:cs="Bodoni MT"/>
+          <w:sz w:val="22"/>
+          <w:szCs w:val="22"/>
+        </w:rPr>
+      </w:pPr>
+      <w:r>
+        <w:rPr>
+          <w:rFonts w:hint="default" w:ascii="Bodoni MT" w:hAnsi="Bodoni MT" w:eastAsia="等线" w:cs="Bodoni MT"/>
+          <w:sz w:val="22"/>
+          <w:szCs w:val="22"/>
+          <w:lang w:val="en-IN"/>
+        </w:rPr>
+        <w:t>Maven Life Cycle Phases:</w:t>
+      </w:r>
+    </w:p>
+    <w:p>
+      <w:pPr>
+        <w:keepNext w:val="0"/>
+        <w:keepLines w:val="0"/>
+        <w:widowControl/>
+        <w:numPr>
+          <w:ilvl w:val="3"/>
+          <w:numId w:val="12"/>
+        </w:numPr>
+        <w:suppressLineNumbers w:val="0"/>
+        <w:spacing w:before="0" w:beforeAutospacing="0" w:after="0" w:afterAutospacing="0" w:line="360" w:lineRule="auto"/>
+        <w:ind w:left="1680" w:leftChars="0" w:right="0" w:hanging="420" w:firstLineChars="0"/>
+        <w:jc w:val="left"/>
+        <w:rPr>
+          <w:rFonts w:hint="default" w:ascii="Bodoni MT" w:hAnsi="Bodoni MT" w:eastAsia="等线" w:cs="Bodoni MT"/>
+          <w:sz w:val="22"/>
+          <w:szCs w:val="22"/>
+        </w:rPr>
+      </w:pPr>
+      <w:r>
+        <w:rPr>
+          <w:rFonts w:hint="default" w:ascii="Bodoni MT" w:hAnsi="Bodoni MT" w:eastAsia="等线" w:cs="Bodoni MT"/>
+          <w:b/>
+          <w:bCs/>
+          <w:sz w:val="22"/>
+          <w:szCs w:val="22"/>
+          <w:lang w:val="en-IN"/>
+        </w:rPr>
+        <w:t xml:space="preserve">Validate  --  Compile  --  Test  --  Package  --  Integration Test --  Verify  --  Install  --  Deploy </w:t>
+      </w:r>
+      <w:r>
+        <w:rPr>
+          <w:rFonts w:hint="default" w:ascii="Bodoni MT" w:hAnsi="Bodoni MT" w:eastAsia="等线" w:cs="Bodoni MT"/>
+          <w:b w:val="0"/>
+          <w:bCs w:val="0"/>
+          <w:sz w:val="22"/>
+          <w:szCs w:val="22"/>
+          <w:lang w:val="en-IN"/>
+        </w:rPr>
+        <w:t xml:space="preserve"> </w:t>
+      </w:r>
+      <w:r>
+        <w:rPr>
+          <w:rFonts w:hint="default" w:ascii="Bodoni MT" w:hAnsi="Bodoni MT" w:eastAsia="等线" w:cs="Bodoni MT"/>
+          <w:b/>
+          <w:bCs/>
+          <w:sz w:val="22"/>
+          <w:szCs w:val="22"/>
+          <w:lang w:val="en-IN"/>
+        </w:rPr>
+        <w:t xml:space="preserve">--  </w:t>
+      </w:r>
+      <w:r>
+        <w:rPr>
+          <w:rFonts w:hint="default" w:ascii="Bodoni MT" w:hAnsi="Bodoni MT" w:eastAsia="等线" w:cs="Bodoni MT"/>
+          <w:b w:val="0"/>
+          <w:bCs w:val="0"/>
+          <w:sz w:val="22"/>
+          <w:szCs w:val="22"/>
+          <w:lang w:val="en-IN"/>
+        </w:rPr>
+        <w:t>[again Validate -- Compile --… etc]</w:t>
+      </w:r>
+    </w:p>
+    <w:p>
+      <w:pPr>
+        <w:keepNext w:val="0"/>
+        <w:keepLines w:val="0"/>
+        <w:widowControl/>
+        <w:numPr>
+          <w:ilvl w:val="2"/>
+          <w:numId w:val="12"/>
+        </w:numPr>
+        <w:suppressLineNumbers w:val="0"/>
+        <w:spacing w:before="0" w:beforeAutospacing="0" w:after="0" w:afterAutospacing="0" w:line="360" w:lineRule="auto"/>
+        <w:ind w:left="1260" w:leftChars="0" w:right="0" w:hanging="420" w:firstLineChars="0"/>
+        <w:jc w:val="left"/>
+        <w:rPr>
+          <w:rFonts w:hint="default" w:ascii="Bodoni MT" w:hAnsi="Bodoni MT" w:eastAsia="等线" w:cs="Bodoni MT"/>
+          <w:sz w:val="22"/>
+          <w:szCs w:val="22"/>
+        </w:rPr>
+      </w:pPr>
+      <w:r>
+        <w:rPr>
+          <w:rFonts w:hint="default" w:ascii="Bodoni MT" w:hAnsi="Bodoni MT" w:eastAsia="等线" w:cs="Bodoni MT"/>
+          <w:b/>
+          <w:bCs/>
+          <w:sz w:val="22"/>
+          <w:szCs w:val="22"/>
+          <w:lang w:val="en-IN"/>
+        </w:rPr>
+        <w:t>mvn compile</w:t>
+      </w:r>
+      <w:r>
+        <w:rPr>
+          <w:rFonts w:hint="default" w:ascii="Bodoni MT" w:hAnsi="Bodoni MT" w:eastAsia="等线" w:cs="Bodoni MT"/>
+          <w:b w:val="0"/>
+          <w:bCs w:val="0"/>
+          <w:sz w:val="22"/>
+          <w:szCs w:val="22"/>
+          <w:lang w:val="en-IN"/>
+        </w:rPr>
+        <w:t xml:space="preserve">   = compile project and generate class files</w:t>
+      </w:r>
+    </w:p>
+    <w:p>
+      <w:pPr>
+        <w:keepNext w:val="0"/>
+        <w:keepLines w:val="0"/>
+        <w:widowControl/>
+        <w:numPr>
+          <w:ilvl w:val="2"/>
+          <w:numId w:val="12"/>
+        </w:numPr>
+        <w:suppressLineNumbers w:val="0"/>
+        <w:spacing w:before="0" w:beforeAutospacing="0" w:after="0" w:afterAutospacing="0" w:line="360" w:lineRule="auto"/>
+        <w:ind w:left="1260" w:leftChars="0" w:right="0" w:hanging="420" w:firstLineChars="0"/>
+        <w:jc w:val="left"/>
+        <w:rPr>
+          <w:rFonts w:hint="default" w:ascii="Bodoni MT" w:hAnsi="Bodoni MT" w:eastAsia="等线" w:cs="Bodoni MT"/>
+          <w:sz w:val="22"/>
+          <w:szCs w:val="22"/>
+        </w:rPr>
+      </w:pPr>
+      <w:r>
+        <w:rPr>
+          <w:rFonts w:hint="default" w:ascii="Bodoni MT" w:hAnsi="Bodoni MT" w:eastAsia="等线"/>
+          <w:b/>
+          <w:bCs/>
+          <w:sz w:val="22"/>
+          <w:szCs w:val="22"/>
+        </w:rPr>
+        <w:t xml:space="preserve">mvn </w:t>
+      </w:r>
+      <w:r>
+        <w:rPr>
+          <w:rFonts w:hint="default" w:ascii="Bodoni MT" w:hAnsi="Bodoni MT" w:eastAsia="等线"/>
+          <w:b/>
+          <w:bCs/>
+          <w:sz w:val="22"/>
+          <w:szCs w:val="22"/>
+          <w:lang w:val="en-IN"/>
+        </w:rPr>
+        <w:t>clean</w:t>
+      </w:r>
+      <w:r>
+        <w:rPr>
+          <w:rFonts w:hint="default" w:ascii="Bodoni MT" w:hAnsi="Bodoni MT" w:eastAsia="等线"/>
+          <w:sz w:val="22"/>
+          <w:szCs w:val="22"/>
+        </w:rPr>
+        <w:t xml:space="preserve">   </w:t>
+      </w:r>
+      <w:r>
+        <w:rPr>
+          <w:rFonts w:hint="default" w:ascii="Bodoni MT" w:hAnsi="Bodoni MT" w:eastAsia="等线"/>
+          <w:sz w:val="22"/>
+          <w:szCs w:val="22"/>
+          <w:lang w:val="en-IN"/>
+        </w:rPr>
+        <w:t xml:space="preserve">  </w:t>
+      </w:r>
+      <w:r>
+        <w:rPr>
+          <w:rFonts w:hint="default" w:ascii="Bodoni MT" w:hAnsi="Bodoni MT" w:eastAsia="等线"/>
+          <w:sz w:val="22"/>
+          <w:szCs w:val="22"/>
+        </w:rPr>
+        <w:t xml:space="preserve">= </w:t>
+      </w:r>
+      <w:r>
+        <w:rPr>
+          <w:rFonts w:hint="default" w:ascii="Bodoni MT" w:hAnsi="Bodoni MT" w:eastAsia="等线"/>
+          <w:sz w:val="22"/>
+          <w:szCs w:val="22"/>
+          <w:lang w:val="en-IN"/>
+        </w:rPr>
+        <w:t>all previous builds will be removed</w:t>
+      </w:r>
+    </w:p>
+    <w:p>
+      <w:pPr>
+        <w:keepNext w:val="0"/>
+        <w:keepLines w:val="0"/>
+        <w:widowControl/>
+        <w:numPr>
+          <w:ilvl w:val="2"/>
+          <w:numId w:val="12"/>
+        </w:numPr>
+        <w:suppressLineNumbers w:val="0"/>
+        <w:spacing w:before="0" w:beforeAutospacing="0" w:after="0" w:afterAutospacing="0" w:line="360" w:lineRule="auto"/>
+        <w:ind w:left="1260" w:leftChars="0" w:right="0" w:hanging="420" w:firstLineChars="0"/>
+        <w:jc w:val="left"/>
+        <w:rPr>
+          <w:rFonts w:hint="default" w:ascii="Bodoni MT" w:hAnsi="Bodoni MT" w:eastAsia="等线" w:cs="Bodoni MT"/>
+          <w:sz w:val="22"/>
+          <w:szCs w:val="22"/>
+        </w:rPr>
+      </w:pPr>
+      <w:r>
+        <w:rPr>
+          <w:rFonts w:hint="default" w:ascii="Bodoni MT" w:hAnsi="Bodoni MT" w:eastAsia="等线"/>
+          <w:b/>
+          <w:bCs/>
+          <w:sz w:val="22"/>
+          <w:szCs w:val="22"/>
+        </w:rPr>
+        <w:t xml:space="preserve">mvn </w:t>
+      </w:r>
+      <w:r>
+        <w:rPr>
+          <w:rFonts w:hint="default" w:ascii="Bodoni MT" w:hAnsi="Bodoni MT" w:eastAsia="等线"/>
+          <w:b/>
+          <w:bCs/>
+          <w:sz w:val="22"/>
+          <w:szCs w:val="22"/>
+          <w:lang w:val="en-IN"/>
+        </w:rPr>
+        <w:t>test</w:t>
+      </w:r>
+      <w:r>
+        <w:rPr>
+          <w:rFonts w:hint="default" w:ascii="Bodoni MT" w:hAnsi="Bodoni MT" w:eastAsia="等线"/>
+          <w:sz w:val="22"/>
+          <w:szCs w:val="22"/>
+          <w:lang w:val="en-IN"/>
+        </w:rPr>
+        <w:t xml:space="preserve">   </w:t>
+      </w:r>
+      <w:r>
+        <w:rPr>
+          <w:rFonts w:hint="default" w:ascii="Bodoni MT" w:hAnsi="Bodoni MT" w:eastAsia="等线"/>
+          <w:sz w:val="22"/>
+          <w:szCs w:val="22"/>
+        </w:rPr>
+        <w:t xml:space="preserve">   = </w:t>
+      </w:r>
+      <w:r>
+        <w:rPr>
+          <w:rFonts w:hint="default" w:ascii="Bodoni MT" w:hAnsi="Bodoni MT" w:eastAsia="等线"/>
+          <w:sz w:val="22"/>
+          <w:szCs w:val="22"/>
+          <w:lang w:val="en-IN"/>
+        </w:rPr>
+        <w:t>execute testing steps</w:t>
+      </w:r>
+    </w:p>
+    <w:p>
+      <w:pPr>
+        <w:rPr>
+          <w:rFonts w:hint="default" w:ascii="Bodoni MT" w:hAnsi="Bodoni MT" w:eastAsia="等线" w:cs="Bodoni MT"/>
+          <w:sz w:val="22"/>
+          <w:szCs w:val="22"/>
+        </w:rPr>
+      </w:pPr>
+      <w:r>
+        <w:rPr>
+          <w:rFonts w:hint="default" w:ascii="Bodoni MT" w:hAnsi="Bodoni MT" w:eastAsia="等线"/>
+          <w:sz w:val="22"/>
+          <w:szCs w:val="22"/>
+        </w:rPr>
+        <w:br w:type="page"/>
+      </w:r>
+    </w:p>
+    <w:p>
+      <w:pPr>
+        <w:keepNext w:val="0"/>
+        <w:keepLines w:val="0"/>
+        <w:widowControl/>
+        <w:numPr>
+          <w:ilvl w:val="2"/>
+          <w:numId w:val="12"/>
+        </w:numPr>
+        <w:suppressLineNumbers w:val="0"/>
+        <w:spacing w:before="0" w:beforeAutospacing="0" w:after="0" w:afterAutospacing="0" w:line="360" w:lineRule="auto"/>
+        <w:ind w:left="1260" w:leftChars="0" w:right="0" w:hanging="420" w:firstLineChars="0"/>
+        <w:jc w:val="left"/>
+        <w:rPr>
+          <w:rFonts w:hint="default" w:ascii="Bodoni MT" w:hAnsi="Bodoni MT" w:eastAsia="等线" w:cs="Bodoni MT"/>
+          <w:sz w:val="22"/>
+          <w:szCs w:val="22"/>
+        </w:rPr>
+      </w:pPr>
+      <w:r>
+        <w:rPr>
+          <w:rFonts w:hint="default" w:ascii="Bodoni MT" w:hAnsi="Bodoni MT" w:eastAsia="等线"/>
+          <w:b/>
+          <w:bCs/>
+          <w:sz w:val="22"/>
+          <w:szCs w:val="22"/>
+        </w:rPr>
+        <w:t xml:space="preserve">mvn </w:t>
+      </w:r>
+      <w:r>
+        <w:rPr>
+          <w:rFonts w:hint="default" w:ascii="Bodoni MT" w:hAnsi="Bodoni MT" w:eastAsia="等线"/>
+          <w:b/>
+          <w:bCs/>
+          <w:sz w:val="22"/>
+          <w:szCs w:val="22"/>
+          <w:lang w:val="en-IN"/>
+        </w:rPr>
+        <w:t>install</w:t>
+      </w:r>
+      <w:r>
+        <w:rPr>
+          <w:rFonts w:hint="default" w:ascii="Bodoni MT" w:hAnsi="Bodoni MT" w:eastAsia="等线"/>
+          <w:sz w:val="22"/>
+          <w:szCs w:val="22"/>
+          <w:lang w:val="en-IN"/>
+        </w:rPr>
+        <w:t xml:space="preserve">    </w:t>
+      </w:r>
+      <w:r>
+        <w:rPr>
+          <w:rFonts w:hint="default" w:ascii="Bodoni MT" w:hAnsi="Bodoni MT" w:eastAsia="等线"/>
+          <w:sz w:val="22"/>
+          <w:szCs w:val="22"/>
+        </w:rPr>
+        <w:t xml:space="preserve">= </w:t>
+      </w:r>
+      <w:r>
+        <w:rPr>
+          <w:rFonts w:hint="default" w:ascii="Bodoni MT" w:hAnsi="Bodoni MT" w:eastAsia="等线"/>
+          <w:sz w:val="22"/>
+          <w:szCs w:val="22"/>
+          <w:lang w:val="en-IN"/>
+        </w:rPr>
+        <w:t>deploy packaged WAR or JAR file by storing in local repository as classes</w:t>
+      </w:r>
+    </w:p>
+    <w:p>
+      <w:pPr>
+        <w:keepNext w:val="0"/>
+        <w:keepLines w:val="0"/>
+        <w:widowControl/>
+        <w:numPr>
+          <w:ilvl w:val="2"/>
+          <w:numId w:val="12"/>
+        </w:numPr>
+        <w:suppressLineNumbers w:val="0"/>
+        <w:spacing w:before="0" w:beforeAutospacing="0" w:after="0" w:afterAutospacing="0" w:line="360" w:lineRule="auto"/>
+        <w:ind w:left="1260" w:leftChars="0" w:right="0" w:hanging="420" w:firstLineChars="0"/>
+        <w:jc w:val="left"/>
+        <w:rPr>
+          <w:rFonts w:hint="default" w:ascii="Bodoni MT" w:hAnsi="Bodoni MT" w:eastAsia="等线" w:cs="Bodoni MT"/>
+          <w:sz w:val="22"/>
+          <w:szCs w:val="22"/>
+        </w:rPr>
+      </w:pPr>
+      <w:r>
+        <w:rPr>
+          <w:rFonts w:hint="default" w:ascii="Bodoni MT" w:hAnsi="Bodoni MT" w:eastAsia="等线"/>
+          <w:b/>
+          <w:bCs/>
+          <w:sz w:val="22"/>
+          <w:szCs w:val="22"/>
+        </w:rPr>
+        <w:t xml:space="preserve">mvn </w:t>
+      </w:r>
+      <w:r>
+        <w:rPr>
+          <w:rFonts w:hint="default" w:ascii="Bodoni MT" w:hAnsi="Bodoni MT" w:eastAsia="等线"/>
+          <w:b/>
+          <w:bCs/>
+          <w:sz w:val="22"/>
+          <w:szCs w:val="22"/>
+          <w:lang w:val="en-IN"/>
+        </w:rPr>
+        <w:t xml:space="preserve">package </w:t>
+      </w:r>
+      <w:r>
+        <w:rPr>
+          <w:rFonts w:hint="default" w:ascii="Bodoni MT" w:hAnsi="Bodoni MT" w:eastAsia="等线"/>
+          <w:sz w:val="22"/>
+          <w:szCs w:val="22"/>
+          <w:lang w:val="en-IN"/>
+        </w:rPr>
+        <w:t xml:space="preserve"> </w:t>
+      </w:r>
+      <w:r>
+        <w:rPr>
+          <w:rFonts w:hint="default" w:ascii="Bodoni MT" w:hAnsi="Bodoni MT" w:eastAsia="等线"/>
+          <w:sz w:val="22"/>
+          <w:szCs w:val="22"/>
+        </w:rPr>
+        <w:t xml:space="preserve">= </w:t>
+      </w:r>
+      <w:r>
+        <w:rPr>
+          <w:rFonts w:hint="default" w:ascii="Bodoni MT" w:hAnsi="Bodoni MT" w:eastAsia="等线"/>
+          <w:sz w:val="22"/>
+          <w:szCs w:val="22"/>
+          <w:lang w:val="en-IN"/>
+        </w:rPr>
+        <w:t xml:space="preserve">generates a distributable WAR or JAR </w:t>
+      </w:r>
+    </w:p>
+    <w:p>
+      <w:pPr>
+        <w:keepNext w:val="0"/>
+        <w:keepLines w:val="0"/>
+        <w:widowControl/>
+        <w:numPr>
+          <w:ilvl w:val="2"/>
+          <w:numId w:val="12"/>
+        </w:numPr>
+        <w:suppressLineNumbers w:val="0"/>
+        <w:spacing w:before="0" w:beforeAutospacing="0" w:after="0" w:afterAutospacing="0" w:line="360" w:lineRule="auto"/>
+        <w:ind w:left="1260" w:leftChars="0" w:right="0" w:hanging="420" w:firstLineChars="0"/>
+        <w:jc w:val="left"/>
+        <w:rPr>
+          <w:rFonts w:hint="default" w:ascii="Bodoni MT" w:hAnsi="Bodoni MT" w:eastAsia="等线" w:cs="Bodoni MT"/>
+          <w:sz w:val="22"/>
+          <w:szCs w:val="22"/>
+        </w:rPr>
+      </w:pPr>
+      <w:r>
+        <w:rPr>
+          <w:rFonts w:hint="default" w:ascii="Bodoni MT" w:hAnsi="Bodoni MT" w:eastAsia="等线"/>
+          <w:b/>
+          <w:bCs/>
+          <w:sz w:val="22"/>
+          <w:szCs w:val="22"/>
+        </w:rPr>
+        <w:t xml:space="preserve">mvn </w:t>
+      </w:r>
+      <w:r>
+        <w:rPr>
+          <w:rFonts w:hint="default" w:ascii="Bodoni MT" w:hAnsi="Bodoni MT" w:eastAsia="等线"/>
+          <w:b/>
+          <w:bCs/>
+          <w:sz w:val="22"/>
+          <w:szCs w:val="22"/>
+          <w:lang w:val="en-IN"/>
+        </w:rPr>
+        <w:t>deploy</w:t>
+      </w:r>
+      <w:r>
+        <w:rPr>
+          <w:rFonts w:hint="default" w:ascii="Bodoni MT" w:hAnsi="Bodoni MT" w:eastAsia="等线"/>
+          <w:sz w:val="22"/>
+          <w:szCs w:val="22"/>
+          <w:lang w:val="en-IN"/>
+        </w:rPr>
+        <w:t xml:space="preserve">   </w:t>
+      </w:r>
+      <w:r>
+        <w:rPr>
+          <w:rFonts w:hint="default" w:ascii="Bodoni MT" w:hAnsi="Bodoni MT" w:eastAsia="等线"/>
+          <w:sz w:val="22"/>
+          <w:szCs w:val="22"/>
+        </w:rPr>
+        <w:t xml:space="preserve">= </w:t>
+      </w:r>
+      <w:r>
+        <w:rPr>
+          <w:rFonts w:hint="default" w:ascii="Bodoni MT" w:hAnsi="Bodoni MT" w:eastAsia="等线"/>
+          <w:sz w:val="22"/>
+          <w:szCs w:val="22"/>
+          <w:lang w:val="en-IN"/>
+        </w:rPr>
+        <w:t>packaged JAR or WAR file is copied to the remote repository to be deployed</w:t>
+      </w:r>
+    </w:p>
+    <w:p>
+      <w:pPr>
+        <w:keepNext w:val="0"/>
+        <w:keepLines w:val="0"/>
+        <w:widowControl/>
+        <w:numPr>
+          <w:ilvl w:val="2"/>
+          <w:numId w:val="12"/>
+        </w:numPr>
+        <w:suppressLineNumbers w:val="0"/>
+        <w:spacing w:before="0" w:beforeAutospacing="0" w:after="0" w:afterAutospacing="0" w:line="360" w:lineRule="auto"/>
+        <w:ind w:left="1260" w:leftChars="0" w:right="0" w:hanging="420" w:firstLineChars="0"/>
+        <w:jc w:val="left"/>
+        <w:rPr>
+          <w:rFonts w:hint="default" w:ascii="Bodoni MT" w:hAnsi="Bodoni MT" w:eastAsia="等线" w:cs="Bodoni MT"/>
+          <w:sz w:val="22"/>
+          <w:szCs w:val="22"/>
+        </w:rPr>
+      </w:pPr>
+      <w:r>
+        <w:rPr>
+          <w:rFonts w:hint="default" w:ascii="Bodoni MT" w:hAnsi="Bodoni MT" w:eastAsia="等线"/>
+          <w:b/>
+          <w:bCs/>
+          <w:sz w:val="22"/>
+          <w:szCs w:val="22"/>
+          <w:lang w:val="en-IN"/>
+        </w:rPr>
+        <w:t>mvn spring-boot:run</w:t>
+      </w:r>
+      <w:r>
+        <w:rPr>
+          <w:rFonts w:hint="default" w:ascii="Bodoni MT" w:hAnsi="Bodoni MT" w:eastAsia="等线"/>
+          <w:b w:val="0"/>
+          <w:bCs w:val="0"/>
+          <w:sz w:val="22"/>
+          <w:szCs w:val="22"/>
+          <w:lang w:val="en-IN"/>
+        </w:rPr>
+        <w:t xml:space="preserve">  = runs a spring boot application directly from the source code </w:t>
+      </w:r>
+      <w:r>
+        <w:rPr>
+          <w:rFonts w:hint="default" w:ascii="Bodoni MT" w:hAnsi="Bodoni MT" w:eastAsia="等线"/>
+          <w:b w:val="0"/>
+          <w:bCs w:val="0"/>
+          <w:i/>
+          <w:iCs/>
+          <w:sz w:val="22"/>
+          <w:szCs w:val="22"/>
+          <w:lang w:val="en-IN"/>
+        </w:rPr>
+        <w:t>without packaging into JAR or WAR</w:t>
+      </w:r>
+      <w:r>
+        <w:rPr>
+          <w:rFonts w:hint="default" w:ascii="Bodoni MT" w:hAnsi="Bodoni MT" w:eastAsia="等线"/>
+          <w:b w:val="0"/>
+          <w:bCs w:val="0"/>
+          <w:i w:val="0"/>
+          <w:iCs w:val="0"/>
+          <w:sz w:val="22"/>
+          <w:szCs w:val="22"/>
+          <w:lang w:val="en-IN"/>
+        </w:rPr>
+        <w:t xml:space="preserve"> file.</w:t>
+      </w:r>
+    </w:p>
+    <w:p>
+      <w:pPr>
+        <w:keepNext w:val="0"/>
+        <w:keepLines w:val="0"/>
+        <w:widowControl/>
+        <w:numPr>
+          <w:ilvl w:val="2"/>
+          <w:numId w:val="12"/>
+        </w:numPr>
+        <w:suppressLineNumbers w:val="0"/>
+        <w:spacing w:before="0" w:beforeAutospacing="0" w:after="0" w:afterAutospacing="0" w:line="360" w:lineRule="auto"/>
+        <w:ind w:left="1260" w:leftChars="0" w:right="0" w:hanging="420" w:firstLineChars="0"/>
+        <w:jc w:val="left"/>
+        <w:rPr>
+          <w:rFonts w:hint="default" w:ascii="Bodoni MT" w:hAnsi="Bodoni MT" w:eastAsia="等线" w:cs="Bodoni MT"/>
+          <w:sz w:val="22"/>
+          <w:szCs w:val="22"/>
+        </w:rPr>
+      </w:pPr>
+      <w:r>
+        <w:rPr>
+          <w:rFonts w:hint="default" w:ascii="Bodoni MT" w:hAnsi="Bodoni MT" w:eastAsia="等线" w:cs="Bodoni MT"/>
+          <w:b/>
+          <w:bCs/>
+          <w:sz w:val="22"/>
+          <w:szCs w:val="22"/>
+          <w:lang w:val="en-IN"/>
+        </w:rPr>
+        <w:t>mvn spring-boot:build-image</w:t>
+      </w:r>
+      <w:r>
+        <w:rPr>
+          <w:rFonts w:hint="default" w:ascii="Bodoni MT" w:hAnsi="Bodoni MT" w:eastAsia="等线" w:cs="Bodoni MT"/>
+          <w:b w:val="0"/>
+          <w:bCs w:val="0"/>
+          <w:sz w:val="22"/>
+          <w:szCs w:val="22"/>
+          <w:lang w:val="en-IN"/>
+        </w:rPr>
+        <w:t xml:space="preserve">  = builds a docker image of the spring boot application using the spring boot maven plugin.</w:t>
+      </w:r>
       <w:bookmarkStart w:id="0" w:name="_GoBack"/>
       <w:bookmarkEnd w:id="0"/>
     </w:p>
@@ -10733,12 +11796,12 @@
         <w:keepLines w:val="0"/>
         <w:widowControl/>
         <w:numPr>
-          <w:ilvl w:val="0"/>
+          <w:ilvl w:val="1"/>
           <w:numId w:val="12"/>
         </w:numPr>
         <w:suppressLineNumbers w:val="0"/>
         <w:spacing w:before="0" w:beforeAutospacing="0" w:after="0" w:afterAutospacing="0" w:line="360" w:lineRule="auto"/>
-        <w:ind w:left="420" w:leftChars="0" w:right="0" w:hanging="420" w:firstLineChars="0"/>
+        <w:ind w:left="840" w:leftChars="0" w:right="0" w:hanging="420" w:firstLineChars="0"/>
         <w:jc w:val="left"/>
         <w:rPr>
           <w:rFonts w:hint="default" w:ascii="Bodoni MT" w:hAnsi="Bodoni MT" w:eastAsia="等线" w:cs="Bodoni MT"/>
@@ -10748,13 +11811,154 @@
       </w:pPr>
       <w:r>
         <w:rPr>
-          <w:rFonts w:hint="default" w:ascii="Bodoni MT" w:hAnsi="Bodoni MT" w:eastAsia="等线" w:cs="Bodoni MT"/>
-          <w:sz w:val="22"/>
-          <w:szCs w:val="22"/>
-          <w:lang w:val="en-IN"/>
-        </w:rPr>
-        <w:t>F</w:t>
-      </w:r>
+          <w:rFonts w:hint="default" w:ascii="Bodoni MT" w:hAnsi="Bodoni MT" w:eastAsia="等线"/>
+          <w:sz w:val="22"/>
+          <w:szCs w:val="22"/>
+          <w:lang w:val="en-IN"/>
+        </w:rPr>
+        <w:t xml:space="preserve">After packaging, you can share the </w:t>
+      </w:r>
+      <w:r>
+        <w:rPr>
+          <w:rFonts w:hint="default" w:ascii="Bodoni MT" w:hAnsi="Bodoni MT" w:eastAsia="等线"/>
+          <w:b/>
+          <w:bCs/>
+          <w:sz w:val="22"/>
+          <w:szCs w:val="22"/>
+          <w:lang w:val="en-IN"/>
+        </w:rPr>
+        <w:t>JAR</w:t>
+      </w:r>
+      <w:r>
+        <w:rPr>
+          <w:rFonts w:hint="default" w:ascii="Bodoni MT" w:hAnsi="Bodoni MT" w:eastAsia="等线"/>
+          <w:b w:val="0"/>
+          <w:bCs w:val="0"/>
+          <w:sz w:val="22"/>
+          <w:szCs w:val="22"/>
+          <w:lang w:val="en-IN"/>
+        </w:rPr>
+        <w:t xml:space="preserve"> or </w:t>
+      </w:r>
+      <w:r>
+        <w:rPr>
+          <w:rFonts w:hint="default" w:ascii="Bodoni MT" w:hAnsi="Bodoni MT" w:eastAsia="等线"/>
+          <w:b/>
+          <w:bCs/>
+          <w:sz w:val="22"/>
+          <w:szCs w:val="22"/>
+          <w:lang w:val="en-IN"/>
+        </w:rPr>
+        <w:t>WAR</w:t>
+      </w:r>
+      <w:r>
+        <w:rPr>
+          <w:rFonts w:hint="default" w:ascii="Bodoni MT" w:hAnsi="Bodoni MT" w:eastAsia="等线"/>
+          <w:b w:val="0"/>
+          <w:bCs w:val="0"/>
+          <w:sz w:val="22"/>
+          <w:szCs w:val="22"/>
+          <w:lang w:val="en-IN"/>
+        </w:rPr>
+        <w:t xml:space="preserve"> file and it can be run using the following command:</w:t>
+      </w:r>
+    </w:p>
+    <w:p>
+      <w:pPr>
+        <w:keepNext w:val="0"/>
+        <w:keepLines w:val="0"/>
+        <w:widowControl/>
+        <w:numPr>
+          <w:ilvl w:val="2"/>
+          <w:numId w:val="12"/>
+        </w:numPr>
+        <w:suppressLineNumbers w:val="0"/>
+        <w:spacing w:before="0" w:beforeAutospacing="0" w:after="0" w:afterAutospacing="0" w:line="360" w:lineRule="auto"/>
+        <w:ind w:left="1260" w:leftChars="0" w:right="0" w:hanging="420" w:firstLineChars="0"/>
+        <w:jc w:val="left"/>
+        <w:rPr>
+          <w:rFonts w:hint="default" w:ascii="Bodoni MT" w:hAnsi="Bodoni MT" w:eastAsia="等线" w:cs="Bodoni MT"/>
+          <w:sz w:val="22"/>
+          <w:szCs w:val="22"/>
+        </w:rPr>
+      </w:pPr>
+      <w:r>
+        <w:rPr>
+          <w:rFonts w:hint="default" w:ascii="Bodoni MT" w:hAnsi="Bodoni MT" w:eastAsia="等线"/>
+          <w:b/>
+          <w:bCs/>
+          <w:sz w:val="22"/>
+          <w:szCs w:val="22"/>
+        </w:rPr>
+        <w:t>java -jar</w:t>
+      </w:r>
+      <w:r>
+        <w:rPr>
+          <w:rFonts w:hint="default" w:ascii="Bodoni MT" w:hAnsi="Bodoni MT" w:eastAsia="等线"/>
+          <w:sz w:val="22"/>
+          <w:szCs w:val="22"/>
+        </w:rPr>
+        <w:t xml:space="preserve"> </w:t>
+      </w:r>
+      <w:r>
+        <w:rPr>
+          <w:rFonts w:hint="default" w:ascii="Bodoni MT" w:hAnsi="Bodoni MT" w:eastAsia="等线"/>
+          <w:b w:val="0"/>
+          <w:bCs w:val="0"/>
+          <w:i/>
+          <w:iCs/>
+          <w:sz w:val="22"/>
+          <w:szCs w:val="22"/>
+          <w:lang w:val="en-IN"/>
+        </w:rPr>
+        <w:t>path/to/jarfile</w:t>
+      </w:r>
+      <w:r>
+        <w:rPr>
+          <w:rFonts w:hint="default" w:ascii="Bodoni MT" w:hAnsi="Bodoni MT" w:eastAsia="等线"/>
+          <w:b/>
+          <w:bCs/>
+          <w:i/>
+          <w:iCs/>
+          <w:sz w:val="22"/>
+          <w:szCs w:val="22"/>
+          <w:lang w:val="en-IN"/>
+        </w:rPr>
+        <w:t>/</w:t>
+      </w:r>
+      <w:r>
+        <w:rPr>
+          <w:rFonts w:hint="default" w:ascii="Bodoni MT" w:hAnsi="Bodoni MT" w:eastAsia="等线"/>
+          <w:b/>
+          <w:bCs/>
+          <w:i w:val="0"/>
+          <w:iCs w:val="0"/>
+          <w:sz w:val="22"/>
+          <w:szCs w:val="22"/>
+          <w:lang w:val="en-IN"/>
+        </w:rPr>
+        <w:t>file.JAR</w:t>
+      </w:r>
+    </w:p>
+    <w:p>
+      <w:pPr>
+        <w:keepNext w:val="0"/>
+        <w:keepLines w:val="0"/>
+        <w:widowControl/>
+        <w:numPr>
+          <w:ilvl w:val="1"/>
+          <w:numId w:val="12"/>
+        </w:numPr>
+        <w:suppressLineNumbers w:val="0"/>
+        <w:spacing w:before="0" w:beforeAutospacing="0" w:after="0" w:afterAutospacing="0" w:line="360" w:lineRule="auto"/>
+        <w:ind w:left="840" w:leftChars="0" w:right="0" w:hanging="420" w:firstLineChars="0"/>
+        <w:jc w:val="left"/>
+        <w:rPr>
+          <w:rFonts w:hint="default" w:ascii="Bodoni MT" w:hAnsi="Bodoni MT" w:eastAsia="等线" w:cs="Bodoni MT"/>
+          <w:sz w:val="22"/>
+          <w:szCs w:val="22"/>
+        </w:rPr>
+      </w:pPr>
     </w:p>
     <w:p>
       <w:pPr>

</xml_diff>

<commit_message>
did with @Qualifier and @Primary
</commit_message>
<xml_diff>
--- a/docs/module1.docx
+++ b/docs/module1.docx
@@ -2162,6 +2162,52 @@
         <w:keepLines w:val="0"/>
         <w:widowControl/>
         <w:numPr>
+          <w:ilvl w:val="2"/>
+          <w:numId w:val="12"/>
+        </w:numPr>
+        <w:suppressLineNumbers w:val="0"/>
+        <w:spacing w:before="0" w:beforeAutospacing="0" w:after="0" w:afterAutospacing="0" w:line="360" w:lineRule="auto"/>
+        <w:ind w:left="1260" w:leftChars="0" w:right="0" w:hanging="420" w:firstLineChars="0"/>
+        <w:jc w:val="left"/>
+        <w:rPr>
+          <w:rFonts w:hint="default" w:ascii="Bodoni MT" w:hAnsi="Bodoni MT" w:eastAsia="等线" w:cs="Bodoni MT"/>
+          <w:color w:val="FFFF00"/>
+          <w:sz w:val="22"/>
+          <w:szCs w:val="22"/>
+          <w:highlight w:val="black"/>
+        </w:rPr>
+      </w:pPr>
+      <w:r>
+        <w:rPr>
+          <w:rFonts w:hint="default" w:ascii="Bodoni MT" w:hAnsi="Bodoni MT" w:eastAsia="等线" w:cs="Bodoni MT"/>
+          <w:color w:val="FFFF00"/>
+          <w:sz w:val="22"/>
+          <w:szCs w:val="22"/>
+          <w:highlight w:val="black"/>
+          <w:lang w:val="en-IN"/>
+        </w:rPr>
+        <w:t xml:space="preserve">The bean name will be same as this  i.e.  </w:t>
+      </w:r>
+      <w:r>
+        <w:rPr>
+          <w:rFonts w:hint="default" w:ascii="Bodoni MT" w:hAnsi="Bodoni MT" w:eastAsia="等线" w:cs="Bodoni MT"/>
+          <w:b/>
+          <w:bCs/>
+          <w:color w:val="FFFF00"/>
+          <w:sz w:val="22"/>
+          <w:szCs w:val="22"/>
+          <w:highlight w:val="black"/>
+          <w:lang w:val="en-IN"/>
+        </w:rPr>
+        <w:t>paymentService -----------------</w:t>
+      </w:r>
+    </w:p>
+    <w:p>
+      <w:pPr>
+        <w:keepNext w:val="0"/>
+        <w:keepLines w:val="0"/>
+        <w:widowControl/>
+        <w:numPr>
           <w:ilvl w:val="1"/>
           <w:numId w:val="12"/>
         </w:numPr>
@@ -2896,8 +2942,8 @@
       <w:r>
         <w:drawing>
           <wp:inline distT="0" distB="0" distL="114300" distR="114300">
-            <wp:extent cx="3602355" cy="3210560"/>
-            <wp:effectExtent l="0" t="0" r="4445" b="2540"/>
+            <wp:extent cx="3536950" cy="3152775"/>
+            <wp:effectExtent l="0" t="0" r="6350" b="9525"/>
             <wp:docPr id="6" name="Picture 6"/>
             <wp:cNvGraphicFramePr>
               <a:graphicFrameLocks xmlns:a="http://schemas.openxmlformats.org/drawingml/2006/main" noChangeAspect="1"/>
@@ -2920,7 +2966,7 @@
                   <pic:spPr>
                     <a:xfrm>
                       <a:off x="0" y="0"/>
-                      <a:ext cx="3602355" cy="3210560"/>
+                      <a:ext cx="3536950" cy="3152775"/>
                     </a:xfrm>
                     <a:prstGeom prst="rect">
                       <a:avLst/>
@@ -3196,8 +3242,8 @@
       <w:r>
         <w:drawing>
           <wp:inline distT="0" distB="0" distL="114300" distR="114300">
-            <wp:extent cx="2190115" cy="1882775"/>
-            <wp:effectExtent l="0" t="0" r="6985" b="9525"/>
+            <wp:extent cx="2144395" cy="1844040"/>
+            <wp:effectExtent l="0" t="0" r="1905" b="10160"/>
             <wp:docPr id="8" name="Picture 8"/>
             <wp:cNvGraphicFramePr>
               <a:graphicFrameLocks xmlns:a="http://schemas.openxmlformats.org/drawingml/2006/main" noChangeAspect="1"/>
@@ -3220,7 +3266,7 @@
                   <pic:spPr>
                     <a:xfrm>
                       <a:off x="0" y="0"/>
-                      <a:ext cx="2190115" cy="1882775"/>
+                      <a:ext cx="2144395" cy="1844040"/>
                     </a:xfrm>
                     <a:prstGeom prst="rect">
                       <a:avLst/>
@@ -3279,6 +3325,7 @@
           <w:rFonts w:hint="default" w:ascii="Bodoni MT" w:hAnsi="Bodoni MT" w:eastAsia="等线" w:cs="Bodoni MT"/>
           <w:sz w:val="22"/>
           <w:szCs w:val="22"/>
+          <w:lang w:val="en-IN"/>
         </w:rPr>
         <w:br w:type="page"/>
       </w:r>
@@ -11787,8 +11834,6 @@
         </w:rPr>
         <w:t xml:space="preserve">  = builds a docker image of the spring boot application using the spring boot maven plugin.</w:t>
       </w:r>
-      <w:bookmarkStart w:id="0" w:name="_GoBack"/>
-      <w:bookmarkEnd w:id="0"/>
     </w:p>
     <w:p>
       <w:pPr>
@@ -11986,7 +12031,7 @@
           <w:szCs w:val="22"/>
           <w:lang w:val="en-IN"/>
         </w:rPr>
-        <w:t>F</w:t>
+        <w:t>Some Important Notes:</w:t>
       </w:r>
     </w:p>
     <w:p>
@@ -11995,12 +12040,12 @@
         <w:keepLines w:val="0"/>
         <w:widowControl/>
         <w:numPr>
-          <w:ilvl w:val="0"/>
+          <w:ilvl w:val="1"/>
           <w:numId w:val="12"/>
         </w:numPr>
         <w:suppressLineNumbers w:val="0"/>
         <w:spacing w:before="0" w:beforeAutospacing="0" w:after="0" w:afterAutospacing="0" w:line="360" w:lineRule="auto"/>
-        <w:ind w:left="420" w:leftChars="0" w:right="0" w:hanging="420" w:firstLineChars="0"/>
+        <w:ind w:left="840" w:leftChars="0" w:right="0" w:hanging="420" w:firstLineChars="0"/>
         <w:jc w:val="left"/>
         <w:rPr>
           <w:rFonts w:hint="default" w:ascii="Bodoni MT" w:hAnsi="Bodoni MT" w:eastAsia="等线" w:cs="Bodoni MT"/>
@@ -12015,7 +12060,139 @@
           <w:szCs w:val="22"/>
           <w:lang w:val="en-IN"/>
         </w:rPr>
-        <w:t>Ff</w:t>
+        <w:t xml:space="preserve">If you are writing </w:t>
+      </w:r>
+      <w:r>
+        <w:rPr>
+          <w:rFonts w:hint="default" w:ascii="Bodoni MT" w:hAnsi="Bodoni MT" w:eastAsia="等线" w:cs="Bodoni MT"/>
+          <w:b/>
+          <w:bCs/>
+          <w:sz w:val="22"/>
+          <w:szCs w:val="22"/>
+          <w:lang w:val="en-IN"/>
+        </w:rPr>
+        <w:t>@Component</w:t>
+      </w:r>
+      <w:r>
+        <w:rPr>
+          <w:rFonts w:hint="default" w:ascii="Bodoni MT" w:hAnsi="Bodoni MT" w:eastAsia="等线" w:cs="Bodoni MT"/>
+          <w:b w:val="0"/>
+          <w:bCs w:val="0"/>
+          <w:sz w:val="22"/>
+          <w:szCs w:val="22"/>
+          <w:lang w:val="en-IN"/>
+        </w:rPr>
+        <w:t xml:space="preserve">, then you can write </w:t>
+      </w:r>
+      <w:r>
+        <w:rPr>
+          <w:rFonts w:hint="default" w:ascii="Bodoni MT" w:hAnsi="Bodoni MT" w:eastAsia="等线" w:cs="Bodoni MT"/>
+          <w:b/>
+          <w:bCs/>
+          <w:sz w:val="22"/>
+          <w:szCs w:val="22"/>
+          <w:lang w:val="en-IN"/>
+        </w:rPr>
+        <w:t>@Qualifier</w:t>
+      </w:r>
+      <w:r>
+        <w:rPr>
+          <w:rFonts w:hint="default" w:ascii="Bodoni MT" w:hAnsi="Bodoni MT" w:eastAsia="等线" w:cs="Bodoni MT"/>
+          <w:b w:val="0"/>
+          <w:bCs w:val="0"/>
+          <w:sz w:val="22"/>
+          <w:szCs w:val="22"/>
+          <w:lang w:val="en-IN"/>
+        </w:rPr>
+        <w:t xml:space="preserve"> in that class it self. But if you are using manual configuration using </w:t>
+      </w:r>
+      <w:r>
+        <w:rPr>
+          <w:rFonts w:hint="default" w:ascii="Bodoni MT" w:hAnsi="Bodoni MT" w:eastAsia="等线" w:cs="Bodoni MT"/>
+          <w:b/>
+          <w:bCs/>
+          <w:sz w:val="22"/>
+          <w:szCs w:val="22"/>
+          <w:lang w:val="en-IN"/>
+        </w:rPr>
+        <w:t>@Configuration</w:t>
+      </w:r>
+      <w:r>
+        <w:rPr>
+          <w:rFonts w:hint="default" w:ascii="Bodoni MT" w:hAnsi="Bodoni MT" w:eastAsia="等线" w:cs="Bodoni MT"/>
+          <w:b w:val="0"/>
+          <w:bCs w:val="0"/>
+          <w:sz w:val="22"/>
+          <w:szCs w:val="22"/>
+          <w:lang w:val="en-IN"/>
+        </w:rPr>
+        <w:t xml:space="preserve"> and </w:t>
+      </w:r>
+      <w:r>
+        <w:rPr>
+          <w:rFonts w:hint="default" w:ascii="Bodoni MT" w:hAnsi="Bodoni MT" w:eastAsia="等线" w:cs="Bodoni MT"/>
+          <w:b/>
+          <w:bCs/>
+          <w:sz w:val="22"/>
+          <w:szCs w:val="22"/>
+          <w:lang w:val="en-IN"/>
+        </w:rPr>
+        <w:t>@Bean</w:t>
+      </w:r>
+      <w:r>
+        <w:rPr>
+          <w:rFonts w:hint="default" w:ascii="Bodoni MT" w:hAnsi="Bodoni MT" w:eastAsia="等线" w:cs="Bodoni MT"/>
+          <w:b w:val="0"/>
+          <w:bCs w:val="0"/>
+          <w:sz w:val="22"/>
+          <w:szCs w:val="22"/>
+          <w:lang w:val="en-IN"/>
+        </w:rPr>
+        <w:t xml:space="preserve"> then you need to write the </w:t>
+      </w:r>
+      <w:r>
+        <w:rPr>
+          <w:rFonts w:hint="default" w:ascii="Bodoni MT" w:hAnsi="Bodoni MT" w:eastAsia="等线" w:cs="Bodoni MT"/>
+          <w:b/>
+          <w:bCs/>
+          <w:sz w:val="22"/>
+          <w:szCs w:val="22"/>
+          <w:lang w:val="en-IN"/>
+        </w:rPr>
+        <w:t>@Qualifier</w:t>
+      </w:r>
+      <w:r>
+        <w:rPr>
+          <w:rFonts w:hint="default" w:ascii="Bodoni MT" w:hAnsi="Bodoni MT" w:eastAsia="等线" w:cs="Bodoni MT"/>
+          <w:b w:val="0"/>
+          <w:bCs w:val="0"/>
+          <w:sz w:val="22"/>
+          <w:szCs w:val="22"/>
+          <w:lang w:val="en-IN"/>
+        </w:rPr>
+        <w:t xml:space="preserve"> in that </w:t>
+      </w:r>
+      <w:r>
+        <w:rPr>
+          <w:rFonts w:hint="default" w:ascii="Bodoni MT" w:hAnsi="Bodoni MT" w:eastAsia="等线" w:cs="Bodoni MT"/>
+          <w:b/>
+          <w:bCs/>
+          <w:sz w:val="22"/>
+          <w:szCs w:val="22"/>
+          <w:lang w:val="en-IN"/>
+        </w:rPr>
+        <w:t>AppConfig</w:t>
+      </w:r>
+      <w:r>
+        <w:rPr>
+          <w:rFonts w:hint="default" w:ascii="Bodoni MT" w:hAnsi="Bodoni MT" w:eastAsia="等线" w:cs="Bodoni MT"/>
+          <w:b w:val="0"/>
+          <w:bCs w:val="0"/>
+          <w:sz w:val="22"/>
+          <w:szCs w:val="22"/>
+          <w:lang w:val="en-IN"/>
+        </w:rPr>
+        <w:t xml:space="preserve"> class method itself.</w:t>
       </w:r>
     </w:p>
     <w:p>
@@ -12024,12 +12201,12 @@
         <w:keepLines w:val="0"/>
         <w:widowControl/>
         <w:numPr>
-          <w:ilvl w:val="0"/>
+          <w:ilvl w:val="1"/>
           <w:numId w:val="12"/>
         </w:numPr>
         <w:suppressLineNumbers w:val="0"/>
         <w:spacing w:before="0" w:beforeAutospacing="0" w:after="0" w:afterAutospacing="0" w:line="360" w:lineRule="auto"/>
-        <w:ind w:left="420" w:leftChars="0" w:right="0" w:hanging="420" w:firstLineChars="0"/>
+        <w:ind w:left="840" w:leftChars="0" w:right="0" w:hanging="420" w:firstLineChars="0"/>
         <w:jc w:val="left"/>
         <w:rPr>
           <w:rFonts w:hint="default" w:ascii="Bodoni MT" w:hAnsi="Bodoni MT" w:eastAsia="等线" w:cs="Bodoni MT"/>
@@ -12040,11 +12217,79 @@
       <w:r>
         <w:rPr>
           <w:rFonts w:hint="default" w:ascii="Bodoni MT" w:hAnsi="Bodoni MT" w:eastAsia="等线" w:cs="Bodoni MT"/>
-          <w:sz w:val="22"/>
-          <w:szCs w:val="22"/>
-          <w:lang w:val="en-IN"/>
-        </w:rPr>
-        <w:t>F</w:t>
+          <w:b w:val="0"/>
+          <w:bCs w:val="0"/>
+          <w:sz w:val="22"/>
+          <w:szCs w:val="22"/>
+          <w:lang w:val="en-IN"/>
+        </w:rPr>
+        <w:t xml:space="preserve">Lets say you have one interface </w:t>
+      </w:r>
+      <w:r>
+        <w:rPr>
+          <w:rFonts w:hint="default" w:ascii="Bodoni MT" w:hAnsi="Bodoni MT" w:eastAsia="等线" w:cs="Bodoni MT"/>
+          <w:b/>
+          <w:bCs/>
+          <w:sz w:val="22"/>
+          <w:szCs w:val="22"/>
+          <w:lang w:val="en-IN"/>
+        </w:rPr>
+        <w:t>Syrup</w:t>
+      </w:r>
+      <w:r>
+        <w:rPr>
+          <w:rFonts w:hint="default" w:ascii="Bodoni MT" w:hAnsi="Bodoni MT" w:eastAsia="等线" w:cs="Bodoni MT"/>
+          <w:b w:val="0"/>
+          <w:bCs w:val="0"/>
+          <w:sz w:val="22"/>
+          <w:szCs w:val="22"/>
+          <w:lang w:val="en-IN"/>
+        </w:rPr>
+        <w:t xml:space="preserve">, and there are classes that implement this interface let say </w:t>
+      </w:r>
+      <w:r>
+        <w:rPr>
+          <w:rFonts w:hint="default" w:ascii="Bodoni MT" w:hAnsi="Bodoni MT" w:eastAsia="等线" w:cs="Bodoni MT"/>
+          <w:b/>
+          <w:bCs/>
+          <w:sz w:val="22"/>
+          <w:szCs w:val="22"/>
+          <w:lang w:val="en-IN"/>
+        </w:rPr>
+        <w:t>ChocolateSyrup</w:t>
+      </w:r>
+      <w:r>
+        <w:rPr>
+          <w:rFonts w:hint="default" w:ascii="Bodoni MT" w:hAnsi="Bodoni MT" w:eastAsia="等线" w:cs="Bodoni MT"/>
+          <w:b w:val="0"/>
+          <w:bCs w:val="0"/>
+          <w:sz w:val="22"/>
+          <w:szCs w:val="22"/>
+          <w:lang w:val="en-IN"/>
+        </w:rPr>
+        <w:t xml:space="preserve"> and </w:t>
+      </w:r>
+      <w:r>
+        <w:rPr>
+          <w:rFonts w:hint="default" w:ascii="Bodoni MT" w:hAnsi="Bodoni MT" w:eastAsia="等线" w:cs="Bodoni MT"/>
+          <w:b/>
+          <w:bCs/>
+          <w:sz w:val="22"/>
+          <w:szCs w:val="22"/>
+          <w:lang w:val="en-IN"/>
+        </w:rPr>
+        <w:t>StrawberrySyrup</w:t>
+      </w:r>
+      <w:r>
+        <w:rPr>
+          <w:rFonts w:hint="default" w:ascii="Bodoni MT" w:hAnsi="Bodoni MT" w:eastAsia="等线" w:cs="Bodoni MT"/>
+          <w:b w:val="0"/>
+          <w:bCs w:val="0"/>
+          <w:sz w:val="22"/>
+          <w:szCs w:val="22"/>
+          <w:lang w:val="en-IN"/>
+        </w:rPr>
+        <w:t xml:space="preserve">. </w:t>
       </w:r>
     </w:p>
     <w:p>
@@ -12053,12 +12298,12 @@
         <w:keepLines w:val="0"/>
         <w:widowControl/>
         <w:numPr>
-          <w:ilvl w:val="0"/>
+          <w:ilvl w:val="2"/>
           <w:numId w:val="12"/>
         </w:numPr>
         <w:suppressLineNumbers w:val="0"/>
         <w:spacing w:before="0" w:beforeAutospacing="0" w:after="0" w:afterAutospacing="0" w:line="360" w:lineRule="auto"/>
-        <w:ind w:left="420" w:leftChars="0" w:right="0" w:hanging="420" w:firstLineChars="0"/>
+        <w:ind w:left="1260" w:leftChars="0" w:right="0" w:hanging="420" w:firstLineChars="0"/>
         <w:jc w:val="left"/>
         <w:rPr>
           <w:rFonts w:hint="default" w:ascii="Bodoni MT" w:hAnsi="Bodoni MT" w:eastAsia="等线" w:cs="Bodoni MT"/>
@@ -12069,12 +12314,548 @@
       <w:r>
         <w:rPr>
           <w:rFonts w:hint="default" w:ascii="Bodoni MT" w:hAnsi="Bodoni MT" w:eastAsia="等线" w:cs="Bodoni MT"/>
-          <w:sz w:val="22"/>
-          <w:szCs w:val="22"/>
-          <w:lang w:val="en-IN"/>
-        </w:rPr>
-        <w:t>F</w:t>
-      </w:r>
+          <w:b w:val="0"/>
+          <w:bCs w:val="0"/>
+          <w:sz w:val="22"/>
+          <w:szCs w:val="22"/>
+          <w:lang w:val="en-IN"/>
+        </w:rPr>
+        <w:t xml:space="preserve">If you want to create Bean of these 2 child classes, then either </w:t>
+      </w:r>
+      <w:r>
+        <w:rPr>
+          <w:rFonts w:hint="default" w:ascii="Bodoni MT" w:hAnsi="Bodoni MT" w:eastAsia="等线" w:cs="Bodoni MT"/>
+          <w:b w:val="0"/>
+          <w:bCs w:val="0"/>
+          <w:color w:val="4472C4" w:themeColor="accent5"/>
+          <w:sz w:val="22"/>
+          <w:szCs w:val="22"/>
+          <w:lang w:val="en-IN"/>
+          <w14:textFill>
+            <w14:solidFill>
+              <w14:schemeClr w14:val="accent5"/>
+            </w14:solidFill>
+          </w14:textFill>
+        </w:rPr>
+        <w:t xml:space="preserve">you can make anyone </w:t>
+      </w:r>
+      <w:r>
+        <w:rPr>
+          <w:rFonts w:hint="default" w:ascii="Bodoni MT" w:hAnsi="Bodoni MT" w:eastAsia="等线" w:cs="Bodoni MT"/>
+          <w:b/>
+          <w:bCs/>
+          <w:color w:val="4472C4" w:themeColor="accent5"/>
+          <w:sz w:val="22"/>
+          <w:szCs w:val="22"/>
+          <w:lang w:val="en-IN"/>
+          <w14:textFill>
+            <w14:solidFill>
+              <w14:schemeClr w14:val="accent5"/>
+            </w14:solidFill>
+          </w14:textFill>
+        </w:rPr>
+        <w:t>@Primary</w:t>
+      </w:r>
+      <w:r>
+        <w:rPr>
+          <w:rFonts w:hint="default" w:ascii="Bodoni MT" w:hAnsi="Bodoni MT" w:eastAsia="等线" w:cs="Bodoni MT"/>
+          <w:b w:val="0"/>
+          <w:bCs w:val="0"/>
+          <w:sz w:val="22"/>
+          <w:szCs w:val="22"/>
+          <w:lang w:val="en-IN"/>
+        </w:rPr>
+        <w:t xml:space="preserve"> (Same as qualifier; if writing with @Component then write @Primary in that class level; otherwise in the </w:t>
+      </w:r>
+      <w:r>
+        <w:rPr>
+          <w:rFonts w:hint="default" w:ascii="Bodoni MT" w:hAnsi="Bodoni MT" w:eastAsia="等线" w:cs="Bodoni MT"/>
+          <w:b w:val="0"/>
+          <w:bCs w:val="0"/>
+          <w:i/>
+          <w:iCs/>
+          <w:sz w:val="22"/>
+          <w:szCs w:val="22"/>
+          <w:lang w:val="en-IN"/>
+        </w:rPr>
+        <w:t>AppConfig</w:t>
+      </w:r>
+      <w:r>
+        <w:rPr>
+          <w:rFonts w:hint="default" w:ascii="Bodoni MT" w:hAnsi="Bodoni MT" w:eastAsia="等线" w:cs="Bodoni MT"/>
+          <w:b w:val="0"/>
+          <w:bCs w:val="0"/>
+          <w:i w:val="0"/>
+          <w:iCs w:val="0"/>
+          <w:sz w:val="22"/>
+          <w:szCs w:val="22"/>
+          <w:lang w:val="en-IN"/>
+        </w:rPr>
+        <w:t xml:space="preserve"> method level) or </w:t>
+      </w:r>
+      <w:r>
+        <w:rPr>
+          <w:rFonts w:hint="default" w:ascii="Bodoni MT" w:hAnsi="Bodoni MT" w:eastAsia="等线" w:cs="Bodoni MT"/>
+          <w:b w:val="0"/>
+          <w:bCs w:val="0"/>
+          <w:i w:val="0"/>
+          <w:iCs w:val="0"/>
+          <w:color w:val="4472C4" w:themeColor="accent5"/>
+          <w:sz w:val="22"/>
+          <w:szCs w:val="22"/>
+          <w:lang w:val="en-IN"/>
+          <w14:textFill>
+            <w14:solidFill>
+              <w14:schemeClr w14:val="accent5"/>
+            </w14:solidFill>
+          </w14:textFill>
+        </w:rPr>
+        <w:t xml:space="preserve">you can use </w:t>
+      </w:r>
+      <w:r>
+        <w:rPr>
+          <w:rFonts w:hint="default" w:ascii="Bodoni MT" w:hAnsi="Bodoni MT" w:eastAsia="等线" w:cs="Bodoni MT"/>
+          <w:b/>
+          <w:bCs/>
+          <w:i w:val="0"/>
+          <w:iCs w:val="0"/>
+          <w:color w:val="4472C4" w:themeColor="accent5"/>
+          <w:sz w:val="22"/>
+          <w:szCs w:val="22"/>
+          <w:lang w:val="en-IN"/>
+          <w14:textFill>
+            <w14:solidFill>
+              <w14:schemeClr w14:val="accent5"/>
+            </w14:solidFill>
+          </w14:textFill>
+        </w:rPr>
+        <w:t>@Qualifier</w:t>
+      </w:r>
+      <w:r>
+        <w:rPr>
+          <w:rFonts w:hint="default" w:ascii="Bodoni MT" w:hAnsi="Bodoni MT" w:eastAsia="等线" w:cs="Bodoni MT"/>
+          <w:b w:val="0"/>
+          <w:bCs w:val="0"/>
+          <w:i w:val="0"/>
+          <w:iCs w:val="0"/>
+          <w:sz w:val="22"/>
+          <w:szCs w:val="22"/>
+          <w:lang w:val="en-IN"/>
+        </w:rPr>
+        <w:t xml:space="preserve"> .</w:t>
+      </w:r>
+    </w:p>
+    <w:p>
+      <w:pPr>
+        <w:keepNext w:val="0"/>
+        <w:keepLines w:val="0"/>
+        <w:widowControl/>
+        <w:numPr>
+          <w:ilvl w:val="3"/>
+          <w:numId w:val="12"/>
+        </w:numPr>
+        <w:suppressLineNumbers w:val="0"/>
+        <w:spacing w:before="0" w:beforeAutospacing="0" w:after="0" w:afterAutospacing="0" w:line="360" w:lineRule="auto"/>
+        <w:ind w:left="1680" w:leftChars="0" w:right="0" w:hanging="420" w:firstLineChars="0"/>
+        <w:jc w:val="left"/>
+        <w:rPr>
+          <w:rFonts w:hint="default" w:ascii="Bodoni MT" w:hAnsi="Bodoni MT" w:eastAsia="等线" w:cs="Bodoni MT"/>
+          <w:sz w:val="22"/>
+          <w:szCs w:val="22"/>
+        </w:rPr>
+      </w:pPr>
+      <w:r>
+        <w:drawing>
+          <wp:inline distT="0" distB="0" distL="114300" distR="114300">
+            <wp:extent cx="4519930" cy="2522220"/>
+            <wp:effectExtent l="0" t="0" r="1270" b="5080"/>
+            <wp:docPr id="42" name="Picture 23"/>
+            <wp:cNvGraphicFramePr>
+              <a:graphicFrameLocks xmlns:a="http://schemas.openxmlformats.org/drawingml/2006/main" noChangeAspect="1"/>
+            </wp:cNvGraphicFramePr>
+            <a:graphic xmlns:a="http://schemas.openxmlformats.org/drawingml/2006/main">
+              <a:graphicData uri="http://schemas.openxmlformats.org/drawingml/2006/picture">
+                <pic:pic xmlns:pic="http://schemas.openxmlformats.org/drawingml/2006/picture">
+                  <pic:nvPicPr>
+                    <pic:cNvPr id="42" name="Picture 23"/>
+                    <pic:cNvPicPr>
+                      <a:picLocks noChangeAspect="1"/>
+                    </pic:cNvPicPr>
+                  </pic:nvPicPr>
+                  <pic:blipFill>
+                    <a:blip r:embed="rId39"/>
+                    <a:stretch>
+                      <a:fillRect/>
+                    </a:stretch>
+                  </pic:blipFill>
+                  <pic:spPr>
+                    <a:xfrm>
+                      <a:off x="0" y="0"/>
+                      <a:ext cx="4519930" cy="2522220"/>
+                    </a:xfrm>
+                    <a:prstGeom prst="rect">
+                      <a:avLst/>
+                    </a:prstGeom>
+                    <a:noFill/>
+                    <a:ln>
+                      <a:noFill/>
+                    </a:ln>
+                  </pic:spPr>
+                </pic:pic>
+              </a:graphicData>
+            </a:graphic>
+          </wp:inline>
+        </w:drawing>
+      </w:r>
+    </w:p>
+    <w:p>
+      <w:pPr>
+        <w:keepNext w:val="0"/>
+        <w:keepLines w:val="0"/>
+        <w:widowControl/>
+        <w:numPr>
+          <w:ilvl w:val="4"/>
+          <w:numId w:val="12"/>
+        </w:numPr>
+        <w:suppressLineNumbers w:val="0"/>
+        <w:spacing w:before="0" w:beforeAutospacing="0" w:after="0" w:afterAutospacing="0" w:line="360" w:lineRule="auto"/>
+        <w:ind w:left="2100" w:leftChars="0" w:right="0" w:hanging="420" w:firstLineChars="0"/>
+        <w:jc w:val="left"/>
+        <w:rPr>
+          <w:rFonts w:hint="default" w:ascii="Bodoni MT" w:hAnsi="Bodoni MT" w:eastAsia="等线" w:cs="Bodoni MT"/>
+          <w:sz w:val="22"/>
+          <w:szCs w:val="22"/>
+        </w:rPr>
+      </w:pPr>
+      <w:r>
+        <w:rPr>
+          <w:rFonts w:hint="default" w:ascii="Bodoni MT" w:hAnsi="Bodoni MT" w:eastAsia="等线" w:cs="Bodoni MT"/>
+          <w:b/>
+          <w:bCs/>
+          <w:sz w:val="22"/>
+          <w:szCs w:val="22"/>
+          <w:lang w:val="en-IN"/>
+        </w:rPr>
+        <w:t>@Qualifier</w:t>
+      </w:r>
+      <w:r>
+        <w:rPr>
+          <w:rFonts w:hint="default" w:ascii="Bodoni MT" w:hAnsi="Bodoni MT" w:eastAsia="等线" w:cs="Bodoni MT"/>
+          <w:sz w:val="22"/>
+          <w:szCs w:val="22"/>
+          <w:lang w:val="en-IN"/>
+        </w:rPr>
+        <w:t xml:space="preserve"> example</w:t>
+      </w:r>
+    </w:p>
+    <w:p>
+      <w:pPr>
+        <w:keepNext w:val="0"/>
+        <w:keepLines w:val="0"/>
+        <w:widowControl/>
+        <w:numPr>
+          <w:ilvl w:val="3"/>
+          <w:numId w:val="12"/>
+        </w:numPr>
+        <w:suppressLineNumbers w:val="0"/>
+        <w:spacing w:before="0" w:beforeAutospacing="0" w:after="0" w:afterAutospacing="0" w:line="360" w:lineRule="auto"/>
+        <w:ind w:left="1680" w:leftChars="0" w:right="0" w:hanging="420" w:firstLineChars="0"/>
+        <w:jc w:val="left"/>
+        <w:rPr>
+          <w:rFonts w:hint="default" w:ascii="Bodoni MT" w:hAnsi="Bodoni MT" w:eastAsia="等线" w:cs="Bodoni MT"/>
+          <w:sz w:val="22"/>
+          <w:szCs w:val="22"/>
+        </w:rPr>
+      </w:pPr>
+      <w:r>
+        <w:drawing>
+          <wp:inline distT="0" distB="0" distL="114300" distR="114300">
+            <wp:extent cx="4895215" cy="2314575"/>
+            <wp:effectExtent l="0" t="0" r="6985" b="9525"/>
+            <wp:docPr id="43" name="Picture 24"/>
+            <wp:cNvGraphicFramePr>
+              <a:graphicFrameLocks xmlns:a="http://schemas.openxmlformats.org/drawingml/2006/main" noChangeAspect="1"/>
+            </wp:cNvGraphicFramePr>
+            <a:graphic xmlns:a="http://schemas.openxmlformats.org/drawingml/2006/main">
+              <a:graphicData uri="http://schemas.openxmlformats.org/drawingml/2006/picture">
+                <pic:pic xmlns:pic="http://schemas.openxmlformats.org/drawingml/2006/picture">
+                  <pic:nvPicPr>
+                    <pic:cNvPr id="43" name="Picture 24"/>
+                    <pic:cNvPicPr>
+                      <a:picLocks noChangeAspect="1"/>
+                    </pic:cNvPicPr>
+                  </pic:nvPicPr>
+                  <pic:blipFill>
+                    <a:blip r:embed="rId40"/>
+                    <a:stretch>
+                      <a:fillRect/>
+                    </a:stretch>
+                  </pic:blipFill>
+                  <pic:spPr>
+                    <a:xfrm>
+                      <a:off x="0" y="0"/>
+                      <a:ext cx="4895215" cy="2314575"/>
+                    </a:xfrm>
+                    <a:prstGeom prst="rect">
+                      <a:avLst/>
+                    </a:prstGeom>
+                    <a:noFill/>
+                    <a:ln>
+                      <a:noFill/>
+                    </a:ln>
+                  </pic:spPr>
+                </pic:pic>
+              </a:graphicData>
+            </a:graphic>
+          </wp:inline>
+        </w:drawing>
+      </w:r>
+    </w:p>
+    <w:p>
+      <w:pPr>
+        <w:keepNext w:val="0"/>
+        <w:keepLines w:val="0"/>
+        <w:widowControl/>
+        <w:numPr>
+          <w:ilvl w:val="4"/>
+          <w:numId w:val="12"/>
+        </w:numPr>
+        <w:suppressLineNumbers w:val="0"/>
+        <w:spacing w:before="0" w:beforeAutospacing="0" w:after="0" w:afterAutospacing="0" w:line="360" w:lineRule="auto"/>
+        <w:ind w:left="2100" w:leftChars="0" w:right="0" w:hanging="420" w:firstLineChars="0"/>
+        <w:jc w:val="left"/>
+        <w:rPr>
+          <w:rFonts w:hint="default" w:ascii="Bodoni MT" w:hAnsi="Bodoni MT" w:eastAsia="等线" w:cs="Bodoni MT"/>
+          <w:sz w:val="22"/>
+          <w:szCs w:val="22"/>
+        </w:rPr>
+      </w:pPr>
+      <w:r>
+        <w:rPr>
+          <w:rFonts w:hint="default" w:ascii="Bodoni MT" w:hAnsi="Bodoni MT" w:eastAsia="等线" w:cs="Bodoni MT"/>
+          <w:b/>
+          <w:bCs/>
+          <w:sz w:val="22"/>
+          <w:szCs w:val="22"/>
+          <w:lang w:val="en-IN"/>
+        </w:rPr>
+        <w:t>@Primary</w:t>
+      </w:r>
+      <w:r>
+        <w:rPr>
+          <w:rFonts w:hint="default" w:ascii="Bodoni MT" w:hAnsi="Bodoni MT" w:eastAsia="等线" w:cs="Bodoni MT"/>
+          <w:b w:val="0"/>
+          <w:bCs w:val="0"/>
+          <w:sz w:val="22"/>
+          <w:szCs w:val="22"/>
+          <w:lang w:val="en-IN"/>
+        </w:rPr>
+        <w:t xml:space="preserve"> example.</w:t>
+      </w:r>
+    </w:p>
+    <w:p>
+      <w:pPr>
+        <w:keepNext w:val="0"/>
+        <w:keepLines w:val="0"/>
+        <w:widowControl/>
+        <w:numPr>
+          <w:ilvl w:val="3"/>
+          <w:numId w:val="12"/>
+        </w:numPr>
+        <w:suppressLineNumbers w:val="0"/>
+        <w:spacing w:before="0" w:beforeAutospacing="0" w:after="0" w:afterAutospacing="0" w:line="360" w:lineRule="auto"/>
+        <w:ind w:left="1680" w:leftChars="0" w:right="0" w:hanging="420" w:firstLineChars="0"/>
+        <w:jc w:val="left"/>
+        <w:rPr>
+          <w:rFonts w:hint="default" w:ascii="Bodoni MT" w:hAnsi="Bodoni MT" w:eastAsia="等线" w:cs="Bodoni MT"/>
+          <w:sz w:val="22"/>
+          <w:szCs w:val="22"/>
+        </w:rPr>
+      </w:pPr>
+      <w:r>
+        <w:rPr>
+          <w:rFonts w:hint="default" w:ascii="Bodoni MT" w:hAnsi="Bodoni MT" w:eastAsia="等线" w:cs="Bodoni MT"/>
+          <w:b w:val="0"/>
+          <w:bCs w:val="0"/>
+          <w:sz w:val="22"/>
+          <w:szCs w:val="22"/>
+          <w:lang w:val="en-IN"/>
+        </w:rPr>
+        <w:t xml:space="preserve">Remember, if you are creating Bean of the class inside that </w:t>
+      </w:r>
+      <w:r>
+        <w:rPr>
+          <w:rFonts w:hint="default" w:ascii="Bodoni MT" w:hAnsi="Bodoni MT" w:eastAsia="等线" w:cs="Bodoni MT"/>
+          <w:b/>
+          <w:bCs/>
+          <w:sz w:val="22"/>
+          <w:szCs w:val="22"/>
+          <w:lang w:val="en-IN"/>
+        </w:rPr>
+        <w:t>AppConfig</w:t>
+      </w:r>
+      <w:r>
+        <w:rPr>
+          <w:rFonts w:hint="default" w:ascii="Bodoni MT" w:hAnsi="Bodoni MT" w:eastAsia="等线" w:cs="Bodoni MT"/>
+          <w:b w:val="0"/>
+          <w:bCs w:val="0"/>
+          <w:sz w:val="22"/>
+          <w:szCs w:val="22"/>
+          <w:lang w:val="en-IN"/>
+        </w:rPr>
+        <w:t xml:space="preserve"> that is using the </w:t>
+      </w:r>
+      <w:r>
+        <w:rPr>
+          <w:rFonts w:hint="default" w:ascii="Bodoni MT" w:hAnsi="Bodoni MT" w:eastAsia="等线" w:cs="Bodoni MT"/>
+          <w:b/>
+          <w:bCs/>
+          <w:sz w:val="22"/>
+          <w:szCs w:val="22"/>
+          <w:lang w:val="en-IN"/>
+        </w:rPr>
+        <w:t>Qualifier</w:t>
+      </w:r>
+      <w:r>
+        <w:rPr>
+          <w:rFonts w:hint="default" w:ascii="Bodoni MT" w:hAnsi="Bodoni MT" w:eastAsia="等线" w:cs="Bodoni MT"/>
+          <w:b w:val="0"/>
+          <w:bCs w:val="0"/>
+          <w:sz w:val="22"/>
+          <w:szCs w:val="22"/>
+          <w:lang w:val="en-IN"/>
+        </w:rPr>
+        <w:t xml:space="preserve"> things then you need to mention the </w:t>
+      </w:r>
+      <w:r>
+        <w:rPr>
+          <w:rFonts w:hint="default" w:ascii="Bodoni MT" w:hAnsi="Bodoni MT" w:eastAsia="等线" w:cs="Bodoni MT"/>
+          <w:b/>
+          <w:bCs/>
+          <w:sz w:val="22"/>
+          <w:szCs w:val="22"/>
+          <w:lang w:val="en-IN"/>
+        </w:rPr>
+        <w:t>@Qualifier</w:t>
+      </w:r>
+      <w:r>
+        <w:rPr>
+          <w:rFonts w:hint="default" w:ascii="Bodoni MT" w:hAnsi="Bodoni MT" w:eastAsia="等线" w:cs="Bodoni MT"/>
+          <w:b w:val="0"/>
+          <w:bCs w:val="0"/>
+          <w:sz w:val="22"/>
+          <w:szCs w:val="22"/>
+          <w:lang w:val="en-IN"/>
+        </w:rPr>
+        <w:t xml:space="preserve"> in that </w:t>
+      </w:r>
+      <w:r>
+        <w:rPr>
+          <w:rFonts w:hint="default" w:ascii="Bodoni MT" w:hAnsi="Bodoni MT" w:eastAsia="等线" w:cs="Bodoni MT"/>
+          <w:b/>
+          <w:bCs/>
+          <w:sz w:val="22"/>
+          <w:szCs w:val="22"/>
+          <w:lang w:val="en-IN"/>
+        </w:rPr>
+        <w:t>AppConfig</w:t>
+      </w:r>
+      <w:r>
+        <w:rPr>
+          <w:rFonts w:hint="default" w:ascii="Bodoni MT" w:hAnsi="Bodoni MT" w:eastAsia="等线" w:cs="Bodoni MT"/>
+          <w:b w:val="0"/>
+          <w:bCs w:val="0"/>
+          <w:sz w:val="22"/>
+          <w:szCs w:val="22"/>
+          <w:lang w:val="en-IN"/>
+        </w:rPr>
+        <w:t xml:space="preserve"> only. </w:t>
+      </w:r>
+    </w:p>
+    <w:p>
+      <w:pPr>
+        <w:keepNext w:val="0"/>
+        <w:keepLines w:val="0"/>
+        <w:widowControl/>
+        <w:numPr>
+          <w:ilvl w:val="4"/>
+          <w:numId w:val="12"/>
+        </w:numPr>
+        <w:suppressLineNumbers w:val="0"/>
+        <w:spacing w:before="0" w:beforeAutospacing="0" w:after="0" w:afterAutospacing="0" w:line="360" w:lineRule="auto"/>
+        <w:ind w:left="2100" w:leftChars="0" w:right="0" w:hanging="420" w:firstLineChars="0"/>
+        <w:jc w:val="left"/>
+        <w:rPr>
+          <w:rFonts w:hint="default" w:ascii="Bodoni MT" w:hAnsi="Bodoni MT" w:eastAsia="等线" w:cs="Bodoni MT"/>
+          <w:sz w:val="22"/>
+          <w:szCs w:val="22"/>
+        </w:rPr>
+      </w:pPr>
+      <w:r>
+        <w:drawing>
+          <wp:inline distT="0" distB="0" distL="114300" distR="114300">
+            <wp:extent cx="5264785" cy="733425"/>
+            <wp:effectExtent l="0" t="0" r="5715" b="3175"/>
+            <wp:docPr id="45" name="Picture 26"/>
+            <wp:cNvGraphicFramePr>
+              <a:graphicFrameLocks xmlns:a="http://schemas.openxmlformats.org/drawingml/2006/main" noChangeAspect="1"/>
+            </wp:cNvGraphicFramePr>
+            <a:graphic xmlns:a="http://schemas.openxmlformats.org/drawingml/2006/main">
+              <a:graphicData uri="http://schemas.openxmlformats.org/drawingml/2006/picture">
+                <pic:pic xmlns:pic="http://schemas.openxmlformats.org/drawingml/2006/picture">
+                  <pic:nvPicPr>
+                    <pic:cNvPr id="45" name="Picture 26"/>
+                    <pic:cNvPicPr>
+                      <a:picLocks noChangeAspect="1"/>
+                    </pic:cNvPicPr>
+                  </pic:nvPicPr>
+                  <pic:blipFill>
+                    <a:blip r:embed="rId41"/>
+                    <a:stretch>
+                      <a:fillRect/>
+                    </a:stretch>
+                  </pic:blipFill>
+                  <pic:spPr>
+                    <a:xfrm>
+                      <a:off x="0" y="0"/>
+                      <a:ext cx="5264785" cy="733425"/>
+                    </a:xfrm>
+                    <a:prstGeom prst="rect">
+                      <a:avLst/>
+                    </a:prstGeom>
+                    <a:noFill/>
+                    <a:ln>
+                      <a:noFill/>
+                    </a:ln>
+                  </pic:spPr>
+                </pic:pic>
+              </a:graphicData>
+            </a:graphic>
+          </wp:inline>
+        </w:drawing>
+      </w:r>
+    </w:p>
+    <w:p>
+      <w:pPr>
+        <w:keepNext w:val="0"/>
+        <w:keepLines w:val="0"/>
+        <w:widowControl/>
+        <w:numPr>
+          <w:ilvl w:val="2"/>
+          <w:numId w:val="12"/>
+        </w:numPr>
+        <w:suppressLineNumbers w:val="0"/>
+        <w:spacing w:before="0" w:beforeAutospacing="0" w:after="0" w:afterAutospacing="0" w:line="360" w:lineRule="auto"/>
+        <w:ind w:left="1260" w:leftChars="0" w:right="0" w:hanging="420" w:firstLineChars="0"/>
+        <w:jc w:val="left"/>
+        <w:rPr>
+          <w:rFonts w:hint="default" w:ascii="Bodoni MT" w:hAnsi="Bodoni MT" w:eastAsia="等线" w:cs="Bodoni MT"/>
+          <w:sz w:val="22"/>
+          <w:szCs w:val="22"/>
+        </w:rPr>
+      </w:pPr>
+      <w:bookmarkStart w:id="0" w:name="_GoBack"/>
+      <w:bookmarkEnd w:id="0"/>
     </w:p>
     <w:p>
       <w:pPr>

</xml_diff>